<commit_message>
Casos de teste sprint VI
</commit_message>
<xml_diff>
--- a/Engenharia/Casos de Testes/Casos de Teste Gerenciamento Pampatec - SPRINT 06 - View e impressão.docx
+++ b/Engenharia/Casos de Testes/Casos de Teste Gerenciamento Pampatec - SPRINT 06 - View e impressão.docx
@@ -1,6 +1,6 @@
 
 <file path=word/document.xml><?xml version="1.0" encoding="utf-8"?>
-<w:document xmlns:wpc="http://schemas.microsoft.com/office/word/2010/wordprocessingCanvas" xmlns:mc="http://schemas.openxmlformats.org/markup-compatibility/2006" xmlns:o="urn:schemas-microsoft-com:office:office" xmlns:r="http://schemas.openxmlformats.org/officeDocument/2006/relationships" xmlns:m="http://schemas.openxmlformats.org/officeDocument/2006/math" xmlns:v="urn:schemas-microsoft-com:vml" xmlns:wp14="http://schemas.microsoft.com/office/word/2010/wordprocessingDrawing" xmlns:wp="http://schemas.openxmlformats.org/drawingml/2006/wordprocessingDrawing" xmlns:w10="urn:schemas-microsoft-com:office:word" xmlns:w="http://schemas.openxmlformats.org/wordprocessingml/2006/main" xmlns:w14="http://schemas.microsoft.com/office/word/2010/wordml" xmlns:wpg="http://schemas.microsoft.com/office/word/2010/wordprocessingGroup" xmlns:wpi="http://schemas.microsoft.com/office/word/2010/wordprocessingInk" xmlns:wne="http://schemas.microsoft.com/office/word/2006/wordml" xmlns:wps="http://schemas.microsoft.com/office/word/2010/wordprocessingShape" mc:Ignorable="w14 wp14">
+<w:document xmlns:wpc="http://schemas.microsoft.com/office/word/2010/wordprocessingCanvas" xmlns:mc="http://schemas.openxmlformats.org/markup-compatibility/2006" xmlns:o="urn:schemas-microsoft-com:office:office" xmlns:r="http://schemas.openxmlformats.org/officeDocument/2006/relationships" xmlns:m="http://schemas.openxmlformats.org/officeDocument/2006/math" xmlns:v="urn:schemas-microsoft-com:vml" xmlns:wp14="http://schemas.microsoft.com/office/word/2010/wordprocessingDrawing" xmlns:wp="http://schemas.openxmlformats.org/drawingml/2006/wordprocessingDrawing" xmlns:w10="urn:schemas-microsoft-com:office:word" xmlns:w="http://schemas.openxmlformats.org/wordprocessingml/2006/main" xmlns:w14="http://schemas.microsoft.com/office/word/2010/wordml" xmlns:w15="http://schemas.microsoft.com/office/word/2012/wordml" xmlns:wpg="http://schemas.microsoft.com/office/word/2010/wordprocessingGroup" xmlns:wpi="http://schemas.microsoft.com/office/word/2010/wordprocessingInk" xmlns:wne="http://schemas.microsoft.com/office/word/2006/wordml" xmlns:wps="http://schemas.microsoft.com/office/word/2010/wordprocessingShape" mc:Ignorable="w14 w15 wp14">
   <w:body>
     <w:tbl>
       <w:tblPr>
@@ -11,9 +11,9 @@
       </w:tblPr>
       <w:tblGrid>
         <w:gridCol w:w="704"/>
-        <w:gridCol w:w="5670"/>
-        <w:gridCol w:w="4820"/>
-        <w:gridCol w:w="2268"/>
+        <w:gridCol w:w="4791"/>
+        <w:gridCol w:w="4536"/>
+        <w:gridCol w:w="3431"/>
       </w:tblGrid>
       <w:tr>
         <w:tc>
@@ -112,7 +112,7 @@
         </w:tc>
         <w:tc>
           <w:tcPr>
-            <w:tcW w:w="5670" w:type="dxa"/>
+            <w:tcW w:w="4791" w:type="dxa"/>
           </w:tcPr>
           <w:p>
             <w:pPr>
@@ -135,7 +135,7 @@
         </w:tc>
         <w:tc>
           <w:tcPr>
-            <w:tcW w:w="4820" w:type="dxa"/>
+            <w:tcW w:w="4536" w:type="dxa"/>
           </w:tcPr>
           <w:p>
             <w:pPr>
@@ -166,7 +166,7 @@
         </w:tc>
         <w:tc>
           <w:tcPr>
-            <w:tcW w:w="2268" w:type="dxa"/>
+            <w:tcW w:w="3431" w:type="dxa"/>
           </w:tcPr>
           <w:p>
             <w:pPr>
@@ -208,19 +208,17 @@
                 <w:b/>
               </w:rPr>
             </w:pPr>
-            <w:proofErr w:type="gramStart"/>
             <w:r>
               <w:rPr>
                 <w:b/>
               </w:rPr>
               <w:t>1</w:t>
             </w:r>
-            <w:proofErr w:type="gramEnd"/>
-          </w:p>
-        </w:tc>
-        <w:tc>
-          <w:tcPr>
-            <w:tcW w:w="5670" w:type="dxa"/>
+          </w:p>
+        </w:tc>
+        <w:tc>
+          <w:tcPr>
+            <w:tcW w:w="4791" w:type="dxa"/>
           </w:tcPr>
           <w:p>
             <w:pPr>
@@ -236,7 +234,7 @@
         </w:tc>
         <w:tc>
           <w:tcPr>
-            <w:tcW w:w="4820" w:type="dxa"/>
+            <w:tcW w:w="4536" w:type="dxa"/>
           </w:tcPr>
           <w:p>
             <w:pPr>
@@ -249,16 +247,51 @@
         </w:tc>
         <w:tc>
           <w:tcPr>
-            <w:tcW w:w="2268" w:type="dxa"/>
-          </w:tcPr>
-          <w:p>
-            <w:pPr>
-              <w:jc w:val="both"/>
+            <w:tcW w:w="3431" w:type="dxa"/>
+          </w:tcPr>
+          <w:p>
+            <w:pPr>
               <w:rPr>
                 <w:color w:val="FF0000"/>
                 <w:highlight w:val="yellow"/>
               </w:rPr>
             </w:pPr>
+            <w:r>
+              <w:rPr>
+                <w:color w:val="FF0000"/>
+                <w:highlight w:val="yellow"/>
+              </w:rPr>
+              <w:t>Reprovado.</w:t>
+            </w:r>
+          </w:p>
+          <w:p>
+            <w:pPr>
+              <w:rPr>
+                <w:color w:val="FF0000"/>
+                <w:highlight w:val="yellow"/>
+              </w:rPr>
+            </w:pPr>
+            <w:r>
+              <w:rPr>
+                <w:color w:val="FF0000"/>
+                <w:highlight w:val="yellow"/>
+              </w:rPr>
+              <w:t>Ao clicar em finalizar edição dos dados do usuário, é exibido uma sinalização para confirmação de edição, e após isso a exibição é redirecionada para página inicial. Porém</w:t>
+            </w:r>
+            <w:r>
+              <w:rPr>
+                <w:color w:val="FF0000"/>
+                <w:highlight w:val="yellow"/>
+              </w:rPr>
+              <w:t>,</w:t>
+            </w:r>
+            <w:r>
+              <w:rPr>
+                <w:color w:val="FF0000"/>
+                <w:highlight w:val="yellow"/>
+              </w:rPr>
+              <w:t xml:space="preserve"> sem mensagem de sucesso.</w:t>
+            </w:r>
           </w:p>
         </w:tc>
       </w:tr>
@@ -284,7 +317,7 @@
         </w:tc>
         <w:tc>
           <w:tcPr>
-            <w:tcW w:w="5670" w:type="dxa"/>
+            <w:tcW w:w="4791" w:type="dxa"/>
           </w:tcPr>
           <w:p>
             <w:pPr>
@@ -300,36 +333,65 @@
         </w:tc>
         <w:tc>
           <w:tcPr>
-            <w:tcW w:w="4820" w:type="dxa"/>
-          </w:tcPr>
-          <w:p>
-            <w:pPr>
-              <w:jc w:val="both"/>
-            </w:pPr>
-            <w:r>
-              <w:t xml:space="preserve">Deve ser exibida uma mensagem de sucesso de envio do plano de negócio. A mensagem apresentada deve seguir o mesmo padrão (linguagem e estilo (CSS)) da mensagem de sucesso de alteração das informações do perfil (CT </w:t>
-            </w:r>
-            <w:proofErr w:type="gramStart"/>
-            <w:r>
-              <w:t>1</w:t>
-            </w:r>
-            <w:proofErr w:type="gramEnd"/>
-            <w:r>
-              <w:t>).</w:t>
-            </w:r>
-          </w:p>
-        </w:tc>
-        <w:tc>
-          <w:tcPr>
-            <w:tcW w:w="2268" w:type="dxa"/>
-          </w:tcPr>
-          <w:p>
-            <w:pPr>
-              <w:rPr>
-                <w:color w:val="FF0000"/>
-                <w:highlight w:val="yellow"/>
-              </w:rPr>
-            </w:pPr>
+            <w:tcW w:w="4536" w:type="dxa"/>
+          </w:tcPr>
+          <w:p>
+            <w:pPr>
+              <w:jc w:val="both"/>
+            </w:pPr>
+            <w:r>
+              <w:t>Deve ser exibida uma mensagem de sucesso de envio do plano de negócio. A mensagem apresentada deve seguir o mesmo padrão (linguagem e estilo (CSS)) da mensagem de sucesso de alteração das informações do perfil (CT 1).</w:t>
+            </w:r>
+          </w:p>
+        </w:tc>
+        <w:tc>
+          <w:tcPr>
+            <w:tcW w:w="3431" w:type="dxa"/>
+          </w:tcPr>
+          <w:p>
+            <w:pPr>
+              <w:rPr>
+                <w:color w:val="000000" w:themeColor="text1"/>
+                <w:highlight w:val="green"/>
+              </w:rPr>
+            </w:pPr>
+            <w:r>
+              <w:rPr>
+                <w:color w:val="000000" w:themeColor="text1"/>
+                <w:highlight w:val="green"/>
+              </w:rPr>
+              <w:t>Aprovado</w:t>
+            </w:r>
+          </w:p>
+          <w:p>
+            <w:pPr>
+              <w:rPr>
+                <w:color w:val="000000" w:themeColor="text1"/>
+                <w:highlight w:val="green"/>
+              </w:rPr>
+            </w:pPr>
+          </w:p>
+          <w:p>
+            <w:pPr>
+              <w:rPr>
+                <w:color w:val="000000" w:themeColor="text1"/>
+                <w:highlight w:val="yellow"/>
+              </w:rPr>
+            </w:pPr>
+            <w:r>
+              <w:rPr>
+                <w:color w:val="000000" w:themeColor="text1"/>
+                <w:highlight w:val="green"/>
+              </w:rPr>
+              <w:t>Aparece mensagem de sa</w:t>
+            </w:r>
+            <w:r>
+              <w:rPr>
+                <w:color w:val="000000" w:themeColor="text1"/>
+                <w:highlight w:val="green"/>
+              </w:rPr>
+              <w:t>lvamento e mensagem de sucesso.</w:t>
+            </w:r>
           </w:p>
         </w:tc>
       </w:tr>
@@ -345,19 +407,17 @@
                 <w:b/>
               </w:rPr>
             </w:pPr>
-            <w:proofErr w:type="gramStart"/>
             <w:r>
               <w:rPr>
                 <w:b/>
               </w:rPr>
               <w:t>3</w:t>
             </w:r>
-            <w:proofErr w:type="gramEnd"/>
-          </w:p>
-        </w:tc>
-        <w:tc>
-          <w:tcPr>
-            <w:tcW w:w="5670" w:type="dxa"/>
+          </w:p>
+        </w:tc>
+        <w:tc>
+          <w:tcPr>
+            <w:tcW w:w="4791" w:type="dxa"/>
           </w:tcPr>
           <w:p>
             <w:pPr>
@@ -376,7 +436,7 @@
         </w:tc>
         <w:tc>
           <w:tcPr>
-            <w:tcW w:w="4820" w:type="dxa"/>
+            <w:tcW w:w="4536" w:type="dxa"/>
           </w:tcPr>
           <w:p>
             <w:pPr>
@@ -389,7 +449,7 @@
         </w:tc>
         <w:tc>
           <w:tcPr>
-            <w:tcW w:w="2268" w:type="dxa"/>
+            <w:tcW w:w="3431" w:type="dxa"/>
           </w:tcPr>
           <w:p>
             <w:pPr>
@@ -398,6 +458,13 @@
                 <w:highlight w:val="yellow"/>
               </w:rPr>
             </w:pPr>
+            <w:r>
+              <w:rPr>
+                <w:color w:val="000000" w:themeColor="text1"/>
+                <w:highlight w:val="green"/>
+              </w:rPr>
+              <w:t>Aprovado</w:t>
+            </w:r>
           </w:p>
         </w:tc>
       </w:tr>
@@ -413,56 +480,36 @@
                 <w:b/>
               </w:rPr>
             </w:pPr>
-            <w:proofErr w:type="gramStart"/>
             <w:r>
               <w:rPr>
                 <w:b/>
               </w:rPr>
               <w:t>4</w:t>
             </w:r>
-            <w:proofErr w:type="gramEnd"/>
-          </w:p>
-        </w:tc>
-        <w:tc>
-          <w:tcPr>
-            <w:tcW w:w="5670" w:type="dxa"/>
-          </w:tcPr>
-          <w:p>
-            <w:pPr>
-              <w:jc w:val="both"/>
-              <w:rPr>
-                <w:b/>
-              </w:rPr>
-            </w:pPr>
-            <w:r>
-              <w:rPr>
-                <w:b/>
-              </w:rPr>
-              <w:t xml:space="preserve">Acessar a tela inicial do sistema e clicar no link “Clique aqui para se cadastrar”, preencher o formulário </w:t>
-            </w:r>
-            <w:r>
-              <w:rPr>
-                <w:b/>
-              </w:rPr>
-              <w:t>in</w:t>
-            </w:r>
-            <w:r>
-              <w:rPr>
-                <w:b/>
-              </w:rPr>
-              <w:t>corretamente e clicar no botão “Cadastrar”</w:t>
-            </w:r>
-            <w:r>
-              <w:rPr>
-                <w:b/>
-              </w:rPr>
-              <w:t>.</w:t>
-            </w:r>
-          </w:p>
-        </w:tc>
-        <w:tc>
-          <w:tcPr>
-            <w:tcW w:w="4820" w:type="dxa"/>
+          </w:p>
+        </w:tc>
+        <w:tc>
+          <w:tcPr>
+            <w:tcW w:w="4791" w:type="dxa"/>
+          </w:tcPr>
+          <w:p>
+            <w:pPr>
+              <w:jc w:val="both"/>
+              <w:rPr>
+                <w:b/>
+              </w:rPr>
+            </w:pPr>
+            <w:r>
+              <w:rPr>
+                <w:b/>
+              </w:rPr>
+              <w:t>Acessar a tela inicial do sistema e clicar no link “Clique aqui para se cadastrar”, preencher o formulário incorretamente e clicar no botão “Cadastrar”.</w:t>
+            </w:r>
+          </w:p>
+        </w:tc>
+        <w:tc>
+          <w:tcPr>
+            <w:tcW w:w="4536" w:type="dxa"/>
           </w:tcPr>
           <w:p>
             <w:pPr>
@@ -475,7 +522,7 @@
         </w:tc>
         <w:tc>
           <w:tcPr>
-            <w:tcW w:w="2268" w:type="dxa"/>
+            <w:tcW w:w="3431" w:type="dxa"/>
           </w:tcPr>
           <w:p>
             <w:pPr>
@@ -484,8 +531,17 @@
                 <w:highlight w:val="yellow"/>
               </w:rPr>
             </w:pPr>
-          </w:p>
-        </w:tc>
+            <w:r>
+              <w:rPr>
+                <w:color w:val="000000" w:themeColor="text1"/>
+                <w:highlight w:val="green"/>
+              </w:rPr>
+              <w:t>Aprovado</w:t>
+            </w:r>
+          </w:p>
+        </w:tc>
+        <w:bookmarkStart w:id="0" w:name="_GoBack"/>
+        <w:bookmarkEnd w:id="0"/>
       </w:tr>
       <w:tr>
         <w:tc>
@@ -570,19 +626,17 @@
                 <w:b/>
               </w:rPr>
             </w:pPr>
-            <w:proofErr w:type="gramStart"/>
             <w:r>
               <w:rPr>
                 <w:b/>
               </w:rPr>
               <w:t>5</w:t>
             </w:r>
-            <w:proofErr w:type="gramEnd"/>
-          </w:p>
-        </w:tc>
-        <w:tc>
-          <w:tcPr>
-            <w:tcW w:w="5670" w:type="dxa"/>
+          </w:p>
+        </w:tc>
+        <w:tc>
+          <w:tcPr>
+            <w:tcW w:w="4791" w:type="dxa"/>
           </w:tcPr>
           <w:p>
             <w:pPr>
@@ -615,7 +669,7 @@
         </w:tc>
         <w:tc>
           <w:tcPr>
-            <w:tcW w:w="4820" w:type="dxa"/>
+            <w:tcW w:w="4536" w:type="dxa"/>
           </w:tcPr>
           <w:p>
             <w:pPr>
@@ -636,15 +690,20 @@
         </w:tc>
         <w:tc>
           <w:tcPr>
-            <w:tcW w:w="2268" w:type="dxa"/>
-          </w:tcPr>
-          <w:p>
-            <w:pPr>
-              <w:rPr>
-                <w:color w:val="FF0000"/>
-                <w:highlight w:val="yellow"/>
-              </w:rPr>
-            </w:pPr>
+            <w:tcW w:w="3431" w:type="dxa"/>
+          </w:tcPr>
+          <w:p>
+            <w:pPr>
+              <w:rPr>
+                <w:highlight w:val="yellow"/>
+              </w:rPr>
+            </w:pPr>
+            <w:r>
+              <w:rPr>
+                <w:highlight w:val="green"/>
+              </w:rPr>
+              <w:t>Aprovado</w:t>
+            </w:r>
           </w:p>
         </w:tc>
       </w:tr>
@@ -660,19 +719,17 @@
                 <w:b/>
               </w:rPr>
             </w:pPr>
-            <w:proofErr w:type="gramStart"/>
             <w:r>
               <w:rPr>
                 <w:b/>
               </w:rPr>
               <w:t>6</w:t>
             </w:r>
-            <w:proofErr w:type="gramEnd"/>
-          </w:p>
-        </w:tc>
-        <w:tc>
-          <w:tcPr>
-            <w:tcW w:w="5670" w:type="dxa"/>
+          </w:p>
+        </w:tc>
+        <w:tc>
+          <w:tcPr>
+            <w:tcW w:w="4791" w:type="dxa"/>
           </w:tcPr>
           <w:p>
             <w:pPr>
@@ -691,7 +748,7 @@
         </w:tc>
         <w:tc>
           <w:tcPr>
-            <w:tcW w:w="4820" w:type="dxa"/>
+            <w:tcW w:w="4536" w:type="dxa"/>
           </w:tcPr>
           <w:p>
             <w:pPr>
@@ -704,7 +761,7 @@
         </w:tc>
         <w:tc>
           <w:tcPr>
-            <w:tcW w:w="2268" w:type="dxa"/>
+            <w:tcW w:w="3431" w:type="dxa"/>
           </w:tcPr>
           <w:p>
             <w:pPr>
@@ -713,6 +770,27 @@
                 <w:highlight w:val="yellow"/>
               </w:rPr>
             </w:pPr>
+            <w:r>
+              <w:rPr>
+                <w:color w:val="000000" w:themeColor="text1"/>
+                <w:highlight w:val="green"/>
+              </w:rPr>
+              <w:t>A</w:t>
+            </w:r>
+            <w:r>
+              <w:rPr>
+                <w:color w:val="000000" w:themeColor="text1"/>
+                <w:highlight w:val="green"/>
+              </w:rPr>
+              <w:t>p</w:t>
+            </w:r>
+            <w:r>
+              <w:rPr>
+                <w:color w:val="000000" w:themeColor="text1"/>
+                <w:highlight w:val="green"/>
+              </w:rPr>
+              <w:t>rovado</w:t>
+            </w:r>
           </w:p>
         </w:tc>
       </w:tr>
@@ -728,44 +806,37 @@
                 <w:b/>
               </w:rPr>
             </w:pPr>
-            <w:proofErr w:type="gramStart"/>
-            <w:r>
-              <w:rPr>
-                <w:b/>
-              </w:rPr>
+            <w:r>
+              <w:rPr>
+                <w:b/>
+              </w:rPr>
+              <w:lastRenderedPageBreak/>
               <w:t>7</w:t>
             </w:r>
-            <w:proofErr w:type="gramEnd"/>
-          </w:p>
-        </w:tc>
-        <w:tc>
-          <w:tcPr>
-            <w:tcW w:w="5670" w:type="dxa"/>
-          </w:tcPr>
-          <w:p>
-            <w:pPr>
-              <w:jc w:val="both"/>
-              <w:rPr>
-                <w:b/>
-              </w:rPr>
-            </w:pPr>
-            <w:r>
-              <w:rPr>
-                <w:b/>
-              </w:rPr>
-              <w:t>Acessar a tela inicial do sistema e clicar no link “Clique aqui para se cadastrar”</w:t>
-            </w:r>
-            <w:r>
-              <w:rPr>
-                <w:b/>
-              </w:rPr>
-              <w:t>, preencher o formulário corretamente e clicar no botão “Cadastrar”.</w:t>
-            </w:r>
-          </w:p>
-        </w:tc>
-        <w:tc>
-          <w:tcPr>
-            <w:tcW w:w="4820" w:type="dxa"/>
+          </w:p>
+        </w:tc>
+        <w:tc>
+          <w:tcPr>
+            <w:tcW w:w="4791" w:type="dxa"/>
+          </w:tcPr>
+          <w:p>
+            <w:pPr>
+              <w:jc w:val="both"/>
+              <w:rPr>
+                <w:b/>
+              </w:rPr>
+            </w:pPr>
+            <w:r>
+              <w:rPr>
+                <w:b/>
+              </w:rPr>
+              <w:t>Acessar a tela inicial do sistema e clicar no link “Clique aqui para se cadastrar”, preencher o formulário corretamente e clicar no botão “Cadastrar”.</w:t>
+            </w:r>
+          </w:p>
+        </w:tc>
+        <w:tc>
+          <w:tcPr>
+            <w:tcW w:w="4536" w:type="dxa"/>
           </w:tcPr>
           <w:p>
             <w:pPr>
@@ -786,7 +857,7 @@
         </w:tc>
         <w:tc>
           <w:tcPr>
-            <w:tcW w:w="2268" w:type="dxa"/>
+            <w:tcW w:w="3431" w:type="dxa"/>
           </w:tcPr>
           <w:p>
             <w:pPr>
@@ -795,6 +866,13 @@
                 <w:highlight w:val="yellow"/>
               </w:rPr>
             </w:pPr>
+            <w:r>
+              <w:rPr>
+                <w:color w:val="000000" w:themeColor="text1"/>
+                <w:highlight w:val="green"/>
+              </w:rPr>
+              <w:t>Aprovado</w:t>
+            </w:r>
           </w:p>
         </w:tc>
       </w:tr>
@@ -881,38 +959,48 @@
                 <w:b/>
               </w:rPr>
             </w:pPr>
-            <w:proofErr w:type="gramStart"/>
             <w:r>
               <w:rPr>
                 <w:b/>
               </w:rPr>
               <w:t>8</w:t>
             </w:r>
-            <w:proofErr w:type="gramEnd"/>
-          </w:p>
-        </w:tc>
-        <w:tc>
-          <w:tcPr>
-            <w:tcW w:w="5670" w:type="dxa"/>
-          </w:tcPr>
-          <w:p>
-            <w:pPr>
-              <w:jc w:val="both"/>
-              <w:rPr>
-                <w:b/>
-              </w:rPr>
-            </w:pPr>
-            <w:r>
-              <w:rPr>
-                <w:b/>
-              </w:rPr>
-              <w:t>Acessar um plano de negócio, clicar no item no workflow vertical referente à “Revisão” e clicar no botão “Imprimir”.</w:t>
-            </w:r>
-          </w:p>
-        </w:tc>
-        <w:tc>
-          <w:tcPr>
-            <w:tcW w:w="4820" w:type="dxa"/>
+          </w:p>
+        </w:tc>
+        <w:tc>
+          <w:tcPr>
+            <w:tcW w:w="4791" w:type="dxa"/>
+          </w:tcPr>
+          <w:p>
+            <w:pPr>
+              <w:jc w:val="both"/>
+              <w:rPr>
+                <w:b/>
+              </w:rPr>
+            </w:pPr>
+            <w:r>
+              <w:rPr>
+                <w:b/>
+              </w:rPr>
+              <w:t>Acessar um plano de negócio</w:t>
+            </w:r>
+            <w:r>
+              <w:rPr>
+                <w:b/>
+              </w:rPr>
+              <w:t xml:space="preserve"> em branco</w:t>
+            </w:r>
+            <w:r>
+              <w:rPr>
+                <w:b/>
+              </w:rPr>
+              <w:t>, clicar no item no workflow vertical referente à “Revisão” e clicar no botão “Imprimir”.</w:t>
+            </w:r>
+          </w:p>
+        </w:tc>
+        <w:tc>
+          <w:tcPr>
+            <w:tcW w:w="4536" w:type="dxa"/>
           </w:tcPr>
           <w:p>
             <w:pPr>
@@ -925,7 +1013,7 @@
         </w:tc>
         <w:tc>
           <w:tcPr>
-            <w:tcW w:w="2268" w:type="dxa"/>
+            <w:tcW w:w="3431" w:type="dxa"/>
           </w:tcPr>
           <w:p>
             <w:pPr>
@@ -934,6 +1022,13 @@
                 <w:highlight w:val="yellow"/>
               </w:rPr>
             </w:pPr>
+            <w:r>
+              <w:rPr>
+                <w:color w:val="FF0000"/>
+                <w:highlight w:val="yellow"/>
+              </w:rPr>
+              <w:t>-</w:t>
+            </w:r>
           </w:p>
         </w:tc>
       </w:tr>
@@ -949,75 +1044,52 @@
                 <w:b/>
               </w:rPr>
             </w:pPr>
-            <w:proofErr w:type="gramStart"/>
-            <w:r>
-              <w:rPr>
-                <w:b/>
-              </w:rPr>
-              <w:lastRenderedPageBreak/>
+            <w:r>
+              <w:rPr>
+                <w:b/>
+              </w:rPr>
               <w:t>9</w:t>
             </w:r>
-            <w:proofErr w:type="gramEnd"/>
-          </w:p>
-        </w:tc>
-        <w:tc>
-          <w:tcPr>
-            <w:tcW w:w="5670" w:type="dxa"/>
-          </w:tcPr>
-          <w:p>
-            <w:pPr>
-              <w:jc w:val="both"/>
-              <w:rPr>
-                <w:b/>
-              </w:rPr>
-            </w:pPr>
-            <w:r>
-              <w:rPr>
-                <w:b/>
-              </w:rPr>
-              <w:t>Acessar um plano de negócio,</w:t>
-            </w:r>
-            <w:r>
-              <w:rPr>
-                <w:b/>
-              </w:rPr>
-              <w:t xml:space="preserve"> preencher parcialmente os campos referentes ao cadastro plano,</w:t>
-            </w:r>
-            <w:r>
-              <w:rPr>
-                <w:b/>
-              </w:rPr>
-              <w:t xml:space="preserve"> clicar no item no workflow vertical referente à “Revisão” e clicar no botão “Imprimir”</w:t>
-            </w:r>
-            <w:r>
-              <w:rPr>
-                <w:b/>
-              </w:rPr>
-              <w:t>.</w:t>
-            </w:r>
-          </w:p>
-        </w:tc>
-        <w:tc>
-          <w:tcPr>
-            <w:tcW w:w="4820" w:type="dxa"/>
-          </w:tcPr>
-          <w:p>
-            <w:pPr>
-              <w:jc w:val="both"/>
-            </w:pPr>
-            <w:r>
-              <w:t>Deve ser impresso um plano de negócio com os campos que foram preenchidos e os campos que não foram preenchidos</w:t>
-            </w:r>
-            <w:proofErr w:type="gramStart"/>
-            <w:r>
-              <w:t>..</w:t>
-            </w:r>
-            <w:proofErr w:type="gramEnd"/>
-          </w:p>
-        </w:tc>
-        <w:tc>
-          <w:tcPr>
-            <w:tcW w:w="2268" w:type="dxa"/>
+          </w:p>
+        </w:tc>
+        <w:tc>
+          <w:tcPr>
+            <w:tcW w:w="4791" w:type="dxa"/>
+          </w:tcPr>
+          <w:p>
+            <w:pPr>
+              <w:jc w:val="both"/>
+              <w:rPr>
+                <w:b/>
+              </w:rPr>
+            </w:pPr>
+            <w:r>
+              <w:rPr>
+                <w:b/>
+              </w:rPr>
+              <w:t>Acessar um plano de negócio, preencher parcialmente os campos referentes ao cadastro plano, clicar no item no workflow vertical referente à “Revisão” e clicar no botão “Imprimir”.</w:t>
+            </w:r>
+          </w:p>
+        </w:tc>
+        <w:tc>
+          <w:tcPr>
+            <w:tcW w:w="4536" w:type="dxa"/>
+          </w:tcPr>
+          <w:p>
+            <w:pPr>
+              <w:jc w:val="both"/>
+            </w:pPr>
+            <w:r>
+              <w:t>Deve ser impresso um plano de negócio com os campos que foram preenchidos e os ca</w:t>
+            </w:r>
+            <w:r>
+              <w:t>mpos que não foram preenchidos.</w:t>
+            </w:r>
+          </w:p>
+        </w:tc>
+        <w:tc>
+          <w:tcPr>
+            <w:tcW w:w="3431" w:type="dxa"/>
           </w:tcPr>
           <w:p>
             <w:pPr>
@@ -1026,6 +1098,13 @@
                 <w:highlight w:val="yellow"/>
               </w:rPr>
             </w:pPr>
+            <w:r>
+              <w:rPr>
+                <w:color w:val="000000" w:themeColor="text1"/>
+                <w:highlight w:val="green"/>
+              </w:rPr>
+              <w:t>Aprovado</w:t>
+            </w:r>
           </w:p>
         </w:tc>
       </w:tr>
@@ -1051,90 +1130,39 @@
         </w:tc>
         <w:tc>
           <w:tcPr>
-            <w:tcW w:w="5670" w:type="dxa"/>
-          </w:tcPr>
-          <w:p>
-            <w:pPr>
-              <w:jc w:val="both"/>
-              <w:rPr>
-                <w:b/>
-              </w:rPr>
-            </w:pPr>
-            <w:r>
-              <w:rPr>
-                <w:b/>
-              </w:rPr>
-              <w:t>Acessar um plano de negócio, preencher parcialmente os campos referente</w:t>
-            </w:r>
-            <w:r>
-              <w:rPr>
-                <w:b/>
-              </w:rPr>
-              <w:t>s</w:t>
-            </w:r>
-            <w:r>
-              <w:rPr>
-                <w:b/>
-              </w:rPr>
-              <w:t xml:space="preserve"> ao</w:t>
-            </w:r>
-            <w:r>
-              <w:rPr>
-                <w:b/>
-              </w:rPr>
-              <w:t xml:space="preserve"> cadastro</w:t>
-            </w:r>
-            <w:r>
-              <w:rPr>
-                <w:b/>
-              </w:rPr>
-              <w:t xml:space="preserve"> plano,</w:t>
-            </w:r>
-            <w:r>
-              <w:rPr>
-                <w:b/>
-              </w:rPr>
-              <w:t xml:space="preserve"> principalmente os custos (inserir vários custos),</w:t>
-            </w:r>
-            <w:r>
-              <w:rPr>
-                <w:b/>
-              </w:rPr>
-              <w:t xml:space="preserve"> clicar no item no workflow vertical referente à “Revisão” e clicar no botão “Imprimir”</w:t>
-            </w:r>
-            <w:r>
-              <w:rPr>
-                <w:b/>
-              </w:rPr>
-              <w:t>.</w:t>
-            </w:r>
-          </w:p>
-        </w:tc>
-        <w:tc>
-          <w:tcPr>
-            <w:tcW w:w="4820" w:type="dxa"/>
-          </w:tcPr>
-          <w:p>
-            <w:pPr>
-              <w:jc w:val="both"/>
-            </w:pPr>
-            <w:r>
-              <w:t>Deve ser impresso um plano de negócio com os campos que foram preenchidos</w:t>
-            </w:r>
-            <w:r>
-              <w:t xml:space="preserve"> (inclusive os custos inseridos)</w:t>
-            </w:r>
-            <w:r>
-              <w:t xml:space="preserve"> e os campos que não foram preenchidos</w:t>
-            </w:r>
-            <w:r>
-              <w:t>.</w:t>
-            </w:r>
-          </w:p>
-        </w:tc>
-        <w:tc>
-          <w:tcPr>
-            <w:tcW w:w="2268" w:type="dxa"/>
+            <w:tcW w:w="4791" w:type="dxa"/>
+          </w:tcPr>
+          <w:p>
+            <w:pPr>
+              <w:jc w:val="both"/>
+              <w:rPr>
+                <w:b/>
+              </w:rPr>
+            </w:pPr>
+            <w:r>
+              <w:rPr>
+                <w:b/>
+              </w:rPr>
+              <w:t>Acessar um plano de negócio, preencher parcialmente os campos referentes ao cadastro plano, principalmente os custos (inserir vários custos), clicar no item no workflow vertical referente à “Revisão” e clicar no botão “Imprimir”.</w:t>
+            </w:r>
+          </w:p>
+        </w:tc>
+        <w:tc>
+          <w:tcPr>
+            <w:tcW w:w="4536" w:type="dxa"/>
+          </w:tcPr>
+          <w:p>
+            <w:pPr>
+              <w:jc w:val="both"/>
+            </w:pPr>
+            <w:r>
+              <w:t>Deve ser impresso um plano de negócio com os campos que foram preenchidos (inclusive os custos inseridos) e os campos que não foram preenchidos.</w:t>
+            </w:r>
+          </w:p>
+        </w:tc>
+        <w:tc>
+          <w:tcPr>
+            <w:tcW w:w="3431" w:type="dxa"/>
           </w:tcPr>
           <w:p>
             <w:pPr>
@@ -1143,6 +1171,13 @@
                 <w:highlight w:val="yellow"/>
               </w:rPr>
             </w:pPr>
+            <w:r>
+              <w:rPr>
+                <w:color w:val="FF0000"/>
+                <w:highlight w:val="yellow"/>
+              </w:rPr>
+              <w:t>-</w:t>
+            </w:r>
           </w:p>
         </w:tc>
       </w:tr>
@@ -1168,68 +1203,26 @@
         </w:tc>
         <w:tc>
           <w:tcPr>
-            <w:tcW w:w="5670" w:type="dxa"/>
-          </w:tcPr>
-          <w:p>
-            <w:pPr>
-              <w:jc w:val="both"/>
-              <w:rPr>
-                <w:b/>
-              </w:rPr>
-            </w:pPr>
-            <w:r>
-              <w:rPr>
-                <w:b/>
-              </w:rPr>
-              <w:t xml:space="preserve">Acessar um plano de negócio, preencher </w:t>
-            </w:r>
-            <w:r>
-              <w:rPr>
-                <w:b/>
-              </w:rPr>
-              <w:t>todos</w:t>
-            </w:r>
-            <w:r>
-              <w:rPr>
-                <w:b/>
-              </w:rPr>
-              <w:t xml:space="preserve"> os campos referente</w:t>
-            </w:r>
-            <w:r>
-              <w:rPr>
-                <w:b/>
-              </w:rPr>
-              <w:t>s</w:t>
-            </w:r>
-            <w:r>
-              <w:rPr>
-                <w:b/>
-              </w:rPr>
-              <w:t xml:space="preserve"> ao</w:t>
-            </w:r>
-            <w:r>
-              <w:rPr>
-                <w:b/>
-              </w:rPr>
-              <w:t xml:space="preserve"> cadastro de</w:t>
-            </w:r>
-            <w:r>
-              <w:rPr>
-                <w:b/>
-              </w:rPr>
-              <w:t xml:space="preserve"> plano, clicar no item no workflow vertical referente à “Revisão” e clicar no botão “Imprimir”</w:t>
-            </w:r>
-            <w:r>
-              <w:rPr>
-                <w:b/>
-              </w:rPr>
-              <w:t>.</w:t>
-            </w:r>
-          </w:p>
-        </w:tc>
-        <w:tc>
-          <w:tcPr>
-            <w:tcW w:w="4820" w:type="dxa"/>
+            <w:tcW w:w="4791" w:type="dxa"/>
+          </w:tcPr>
+          <w:p>
+            <w:pPr>
+              <w:jc w:val="both"/>
+              <w:rPr>
+                <w:b/>
+              </w:rPr>
+            </w:pPr>
+            <w:r>
+              <w:rPr>
+                <w:b/>
+              </w:rPr>
+              <w:t>Acessar um plano de negócio, preencher todos os campos referentes ao cadastro de plano, clicar no item no workflow vertical referente à “Revisão” e clicar no botão “Imprimir”.</w:t>
+            </w:r>
+          </w:p>
+        </w:tc>
+        <w:tc>
+          <w:tcPr>
+            <w:tcW w:w="4536" w:type="dxa"/>
           </w:tcPr>
           <w:p>
             <w:pPr>
@@ -1242,7 +1235,7 @@
         </w:tc>
         <w:tc>
           <w:tcPr>
-            <w:tcW w:w="2268" w:type="dxa"/>
+            <w:tcW w:w="3431" w:type="dxa"/>
           </w:tcPr>
           <w:p>
             <w:pPr>
@@ -1347,62 +1340,39 @@
         </w:tc>
         <w:tc>
           <w:tcPr>
-            <w:tcW w:w="5670" w:type="dxa"/>
-          </w:tcPr>
-          <w:p>
-            <w:pPr>
-              <w:jc w:val="both"/>
-              <w:rPr>
-                <w:b/>
-              </w:rPr>
-            </w:pPr>
-            <w:r>
-              <w:rPr>
-                <w:b/>
-              </w:rPr>
-              <w:t>Acessar um plano de negócio, preencher parcialmente os campos referentes ao cadastro plano, principalmente os custos (inserir vários custos)</w:t>
-            </w:r>
-            <w:r>
-              <w:rPr>
-                <w:b/>
-              </w:rPr>
-              <w:t xml:space="preserve"> e</w:t>
-            </w:r>
-            <w:r>
-              <w:rPr>
-                <w:b/>
-              </w:rPr>
-              <w:t xml:space="preserve"> clicar no item no workflow vertical referente à “Revisão</w:t>
-            </w:r>
-            <w:r>
-              <w:rPr>
-                <w:b/>
-              </w:rPr>
-              <w:t>”.</w:t>
-            </w:r>
-          </w:p>
-        </w:tc>
-        <w:tc>
-          <w:tcPr>
-            <w:tcW w:w="4820" w:type="dxa"/>
-          </w:tcPr>
-          <w:p>
-            <w:pPr>
-              <w:jc w:val="both"/>
-            </w:pPr>
-            <w:proofErr w:type="gramStart"/>
-            <w:r>
-              <w:t>Deve</w:t>
-            </w:r>
-            <w:proofErr w:type="gramEnd"/>
-            <w:r>
-              <w:t xml:space="preserve"> ser apresentado todas as informações do plano de negócio na tela.</w:t>
-            </w:r>
-          </w:p>
-        </w:tc>
-        <w:tc>
-          <w:tcPr>
-            <w:tcW w:w="2268" w:type="dxa"/>
+            <w:tcW w:w="4791" w:type="dxa"/>
+          </w:tcPr>
+          <w:p>
+            <w:pPr>
+              <w:jc w:val="both"/>
+              <w:rPr>
+                <w:b/>
+              </w:rPr>
+            </w:pPr>
+            <w:r>
+              <w:rPr>
+                <w:b/>
+              </w:rPr>
+              <w:t>Acessar um plano de negócio, preencher parcialmente os campos referentes ao cadastro plano, principalmente os custos (inserir vários custos) e clicar no item no workflow vertical referente à “Revisão”.</w:t>
+            </w:r>
+          </w:p>
+        </w:tc>
+        <w:tc>
+          <w:tcPr>
+            <w:tcW w:w="4536" w:type="dxa"/>
+          </w:tcPr>
+          <w:p>
+            <w:pPr>
+              <w:jc w:val="both"/>
+            </w:pPr>
+            <w:r>
+              <w:t>Deve ser apresentado todas as informações do plano de negócio na tela.</w:t>
+            </w:r>
+          </w:p>
+        </w:tc>
+        <w:tc>
+          <w:tcPr>
+            <w:tcW w:w="3431" w:type="dxa"/>
           </w:tcPr>
           <w:p>
             <w:pPr>
@@ -1436,45 +1406,51 @@
         </w:tc>
         <w:tc>
           <w:tcPr>
-            <w:tcW w:w="5670" w:type="dxa"/>
-          </w:tcPr>
-          <w:p>
-            <w:pPr>
-              <w:jc w:val="both"/>
-              <w:rPr>
-                <w:b/>
-              </w:rPr>
-            </w:pPr>
-            <w:r>
-              <w:rPr>
-                <w:b/>
-              </w:rPr>
-              <w:t xml:space="preserve">Acessar um plano de negócio parcialmente preenchido </w:t>
-            </w:r>
-            <w:r>
-              <w:rPr>
-                <w:b/>
-              </w:rPr>
-              <w:t>e clicar no item no workflow vertical referente à “Revisão”.</w:t>
-            </w:r>
-          </w:p>
-        </w:tc>
-        <w:tc>
-          <w:tcPr>
-            <w:tcW w:w="4820" w:type="dxa"/>
-          </w:tcPr>
-          <w:p>
-            <w:pPr>
-              <w:jc w:val="both"/>
-            </w:pPr>
-            <w:r>
-              <w:t>As informações da revisão devem ser apresentadas bem formatadas (bonitas).</w:t>
-            </w:r>
-          </w:p>
-        </w:tc>
-        <w:tc>
-          <w:tcPr>
-            <w:tcW w:w="2268" w:type="dxa"/>
+            <w:tcW w:w="4791" w:type="dxa"/>
+          </w:tcPr>
+          <w:p>
+            <w:pPr>
+              <w:jc w:val="both"/>
+              <w:rPr>
+                <w:b/>
+              </w:rPr>
+            </w:pPr>
+            <w:r>
+              <w:rPr>
+                <w:b/>
+              </w:rPr>
+              <w:t xml:space="preserve">Acessar um plano de negócio parcialmente </w:t>
+            </w:r>
+            <w:r>
+              <w:rPr>
+                <w:b/>
+              </w:rPr>
+              <w:lastRenderedPageBreak/>
+              <w:t>preenchido e clicar no item no workflow vertical referente à “Revisão”.</w:t>
+            </w:r>
+          </w:p>
+        </w:tc>
+        <w:tc>
+          <w:tcPr>
+            <w:tcW w:w="4536" w:type="dxa"/>
+          </w:tcPr>
+          <w:p>
+            <w:pPr>
+              <w:jc w:val="both"/>
+            </w:pPr>
+            <w:r>
+              <w:lastRenderedPageBreak/>
+              <w:t xml:space="preserve">As informações da revisão devem ser </w:t>
+            </w:r>
+            <w:r>
+              <w:lastRenderedPageBreak/>
+              <w:t>apresentadas bem formatadas (bonitas).</w:t>
+            </w:r>
+          </w:p>
+        </w:tc>
+        <w:tc>
+          <w:tcPr>
+            <w:tcW w:w="3431" w:type="dxa"/>
           </w:tcPr>
           <w:p>
             <w:pPr>
@@ -1502,13 +1478,14 @@
               <w:rPr>
                 <w:b/>
               </w:rPr>
+              <w:lastRenderedPageBreak/>
               <w:t>14</w:t>
             </w:r>
           </w:p>
         </w:tc>
         <w:tc>
           <w:tcPr>
-            <w:tcW w:w="5670" w:type="dxa"/>
+            <w:tcW w:w="4791" w:type="dxa"/>
           </w:tcPr>
           <w:p>
             <w:pPr>
@@ -1527,23 +1504,20 @@
         </w:tc>
         <w:tc>
           <w:tcPr>
-            <w:tcW w:w="4820" w:type="dxa"/>
-          </w:tcPr>
-          <w:p>
-            <w:pPr>
-              <w:jc w:val="both"/>
-            </w:pPr>
-            <w:r>
-              <w:t>As informações da revisão devem ser</w:t>
-            </w:r>
-            <w:r>
-              <w:t xml:space="preserve"> apresentadas bem formatadas (bonitas).</w:t>
-            </w:r>
-          </w:p>
-        </w:tc>
-        <w:tc>
-          <w:tcPr>
-            <w:tcW w:w="2268" w:type="dxa"/>
+            <w:tcW w:w="4536" w:type="dxa"/>
+          </w:tcPr>
+          <w:p>
+            <w:pPr>
+              <w:jc w:val="both"/>
+            </w:pPr>
+            <w:r>
+              <w:t>As informações da revisão devem ser apresentadas bem formatadas (bonitas).</w:t>
+            </w:r>
+          </w:p>
+        </w:tc>
+        <w:tc>
+          <w:tcPr>
+            <w:tcW w:w="3431" w:type="dxa"/>
           </w:tcPr>
           <w:p>
             <w:pPr>
@@ -1648,7 +1622,7 @@
         </w:tc>
         <w:tc>
           <w:tcPr>
-            <w:tcW w:w="5670" w:type="dxa"/>
+            <w:tcW w:w="4791" w:type="dxa"/>
           </w:tcPr>
           <w:p>
             <w:pPr>
@@ -1671,19 +1645,17 @@
               <w:t>etc</w:t>
             </w:r>
             <w:proofErr w:type="spellEnd"/>
-            <w:proofErr w:type="gramStart"/>
             <w:r>
               <w:rPr>
                 <w:b/>
               </w:rPr>
               <w:t>)</w:t>
             </w:r>
-            <w:proofErr w:type="gramEnd"/>
-          </w:p>
-        </w:tc>
-        <w:tc>
-          <w:tcPr>
-            <w:tcW w:w="4820" w:type="dxa"/>
+          </w:p>
+        </w:tc>
+        <w:tc>
+          <w:tcPr>
+            <w:tcW w:w="4536" w:type="dxa"/>
           </w:tcPr>
           <w:p>
             <w:pPr>
@@ -1696,7 +1668,7 @@
         </w:tc>
         <w:tc>
           <w:tcPr>
-            <w:tcW w:w="2268" w:type="dxa"/>
+            <w:tcW w:w="3431" w:type="dxa"/>
           </w:tcPr>
           <w:p>
             <w:pPr>
@@ -1705,6 +1677,13 @@
                 <w:highlight w:val="yellow"/>
               </w:rPr>
             </w:pPr>
+            <w:r>
+              <w:rPr>
+                <w:color w:val="000000" w:themeColor="text1"/>
+                <w:highlight w:val="green"/>
+              </w:rPr>
+              <w:t>Aprovado</w:t>
+            </w:r>
           </w:p>
         </w:tc>
       </w:tr>
@@ -1730,7 +1709,7 @@
         </w:tc>
         <w:tc>
           <w:tcPr>
-            <w:tcW w:w="5670" w:type="dxa"/>
+            <w:tcW w:w="4791" w:type="dxa"/>
           </w:tcPr>
           <w:p>
             <w:pPr>
@@ -1757,54 +1736,26 @@
               <w:rPr>
                 <w:b/>
               </w:rPr>
-              <w:t>)</w:t>
-            </w:r>
-            <w:r>
-              <w:rPr>
-                <w:b/>
-              </w:rPr>
-              <w:t xml:space="preserve"> e o </w:t>
-            </w:r>
-            <w:proofErr w:type="gramStart"/>
-            <w:r>
-              <w:rPr>
-                <w:b/>
-              </w:rPr>
-              <w:t>menu</w:t>
-            </w:r>
-            <w:proofErr w:type="gramEnd"/>
-            <w:r>
-              <w:rPr>
-                <w:b/>
-              </w:rPr>
-              <w:t xml:space="preserve"> superior.</w:t>
-            </w:r>
-          </w:p>
-        </w:tc>
-        <w:tc>
-          <w:tcPr>
-            <w:tcW w:w="4820" w:type="dxa"/>
-          </w:tcPr>
-          <w:p>
-            <w:pPr>
-              <w:jc w:val="both"/>
-            </w:pPr>
-            <w:r>
-              <w:t xml:space="preserve">Todos os botões e o </w:t>
-            </w:r>
-            <w:proofErr w:type="gramStart"/>
-            <w:r>
-              <w:t>menu</w:t>
-            </w:r>
-            <w:proofErr w:type="gramEnd"/>
-            <w:r>
-              <w:t xml:space="preserve"> superior devem estar com o mesmo tom de verde (cor)</w:t>
-            </w:r>
-          </w:p>
-        </w:tc>
-        <w:tc>
-          <w:tcPr>
-            <w:tcW w:w="2268" w:type="dxa"/>
+              <w:t>) e o menu superior.</w:t>
+            </w:r>
+          </w:p>
+        </w:tc>
+        <w:tc>
+          <w:tcPr>
+            <w:tcW w:w="4536" w:type="dxa"/>
+          </w:tcPr>
+          <w:p>
+            <w:pPr>
+              <w:jc w:val="both"/>
+            </w:pPr>
+            <w:r>
+              <w:t>Todos os botões e o menu superior devem estar com o mesmo tom de verde (cor)</w:t>
+            </w:r>
+          </w:p>
+        </w:tc>
+        <w:tc>
+          <w:tcPr>
+            <w:tcW w:w="3431" w:type="dxa"/>
           </w:tcPr>
           <w:p>
             <w:pPr>
@@ -1813,6 +1764,13 @@
                 <w:highlight w:val="yellow"/>
               </w:rPr>
             </w:pPr>
+            <w:r>
+              <w:rPr>
+                <w:color w:val="000000" w:themeColor="text1"/>
+                <w:highlight w:val="green"/>
+              </w:rPr>
+              <w:t>Aprovado</w:t>
+            </w:r>
           </w:p>
         </w:tc>
       </w:tr>
@@ -1838,60 +1796,33 @@
         </w:tc>
         <w:tc>
           <w:tcPr>
-            <w:tcW w:w="5670" w:type="dxa"/>
-          </w:tcPr>
-          <w:p>
-            <w:pPr>
-              <w:jc w:val="both"/>
-              <w:rPr>
-                <w:b/>
-              </w:rPr>
-            </w:pPr>
-            <w:r>
-              <w:rPr>
-                <w:b/>
-              </w:rPr>
-              <w:t xml:space="preserve">Verificar todos os formulários (cadastro de usuário, atualização de informações do usuário e cadastro de plano </w:t>
-            </w:r>
-            <w:r>
-              <w:rPr>
-                <w:b/>
-              </w:rPr>
-              <w:lastRenderedPageBreak/>
-              <w:t>de negócio).</w:t>
-            </w:r>
-            <w:bookmarkStart w:id="0" w:name="_GoBack"/>
-            <w:bookmarkEnd w:id="0"/>
-          </w:p>
-        </w:tc>
-        <w:tc>
-          <w:tcPr>
-            <w:tcW w:w="4820" w:type="dxa"/>
-          </w:tcPr>
-          <w:p>
-            <w:pPr>
-              <w:jc w:val="both"/>
-            </w:pPr>
-            <w:proofErr w:type="gramStart"/>
-            <w:r>
-              <w:lastRenderedPageBreak/>
-              <w:t>Todos os formulário</w:t>
-            </w:r>
-            <w:proofErr w:type="gramEnd"/>
-            <w:r>
-              <w:t xml:space="preserve"> devem possuir os textos com a mesma cor (um tom de cinza). Todos os </w:t>
-            </w:r>
-            <w:r>
-              <w:lastRenderedPageBreak/>
-              <w:t xml:space="preserve">formulários devem estar contornados com uma linha (levemente cinza). </w:t>
-            </w:r>
-            <w:proofErr w:type="gramStart"/>
-            <w:r>
-              <w:t>Todos os formulário devem possuir</w:t>
-            </w:r>
-            <w:proofErr w:type="gramEnd"/>
-            <w:r>
-              <w:t xml:space="preserve"> o fundo em branco (para destacar o cinza do texto (Não mudar o tom de cinza, pois faz parte da ID visual do </w:t>
+            <w:tcW w:w="4791" w:type="dxa"/>
+          </w:tcPr>
+          <w:p>
+            <w:pPr>
+              <w:jc w:val="both"/>
+              <w:rPr>
+                <w:b/>
+              </w:rPr>
+            </w:pPr>
+            <w:r>
+              <w:rPr>
+                <w:b/>
+              </w:rPr>
+              <w:t>Verificar todos os formulários (cadastro de usuário, atualização de informações do usuário e cadastro de plano de negócio).</w:t>
+            </w:r>
+          </w:p>
+        </w:tc>
+        <w:tc>
+          <w:tcPr>
+            <w:tcW w:w="4536" w:type="dxa"/>
+          </w:tcPr>
+          <w:p>
+            <w:pPr>
+              <w:jc w:val="both"/>
+            </w:pPr>
+            <w:r>
+              <w:t xml:space="preserve">Todos os formulário devem possuir os textos com a mesma cor (um tom de cinza). Todos os formulários devem estar contornados com uma linha (levemente cinza). Todos os formulário devem possuir o fundo em branco (para destacar o cinza do texto (Não mudar o tom de cinza, pois faz parte da ID visual do </w:t>
             </w:r>
             <w:proofErr w:type="spellStart"/>
             <w:r>
@@ -1905,7 +1836,7 @@
         </w:tc>
         <w:tc>
           <w:tcPr>
-            <w:tcW w:w="2268" w:type="dxa"/>
+            <w:tcW w:w="3431" w:type="dxa"/>
           </w:tcPr>
           <w:p>
             <w:pPr>
@@ -1914,6 +1845,13 @@
                 <w:highlight w:val="yellow"/>
               </w:rPr>
             </w:pPr>
+            <w:r>
+              <w:rPr>
+                <w:color w:val="000000" w:themeColor="text1"/>
+                <w:highlight w:val="green"/>
+              </w:rPr>
+              <w:t>Aprovado</w:t>
+            </w:r>
           </w:p>
         </w:tc>
       </w:tr>
@@ -1930,7 +1868,7 @@
 </file>
 
 <file path=word/styles.xml><?xml version="1.0" encoding="utf-8"?>
-<w:styles xmlns:mc="http://schemas.openxmlformats.org/markup-compatibility/2006" xmlns:r="http://schemas.openxmlformats.org/officeDocument/2006/relationships" xmlns:w="http://schemas.openxmlformats.org/wordprocessingml/2006/main" xmlns:w14="http://schemas.microsoft.com/office/word/2010/wordml" mc:Ignorable="w14">
+<w:styles xmlns:mc="http://schemas.openxmlformats.org/markup-compatibility/2006" xmlns:r="http://schemas.openxmlformats.org/officeDocument/2006/relationships" xmlns:w="http://schemas.openxmlformats.org/wordprocessingml/2006/main" xmlns:w14="http://schemas.microsoft.com/office/word/2010/wordml" xmlns:w15="http://schemas.microsoft.com/office/word/2012/wordml" mc:Ignorable="w14 w15">
   <w:docDefaults>
     <w:rPrDefault>
       <w:rPr>
@@ -1946,144 +1884,378 @@
       </w:pPr>
     </w:pPrDefault>
   </w:docDefaults>
-  <w:latentStyles w:defLockedState="0" w:defUIPriority="99" w:defSemiHidden="1" w:defUnhideWhenUsed="1" w:defQFormat="0" w:count="267">
-    <w:lsdException w:name="Normal" w:semiHidden="0" w:uiPriority="0" w:unhideWhenUsed="0" w:qFormat="1"/>
-    <w:lsdException w:name="heading 1" w:semiHidden="0" w:uiPriority="9" w:unhideWhenUsed="0" w:qFormat="1"/>
-    <w:lsdException w:name="heading 2" w:uiPriority="9" w:qFormat="1"/>
-    <w:lsdException w:name="heading 3" w:uiPriority="9" w:qFormat="1"/>
-    <w:lsdException w:name="heading 4" w:uiPriority="9" w:qFormat="1"/>
-    <w:lsdException w:name="heading 5" w:uiPriority="9" w:qFormat="1"/>
-    <w:lsdException w:name="heading 6" w:uiPriority="9" w:qFormat="1"/>
-    <w:lsdException w:name="heading 7" w:uiPriority="9" w:qFormat="1"/>
-    <w:lsdException w:name="heading 8" w:uiPriority="9" w:qFormat="1"/>
-    <w:lsdException w:name="heading 9" w:uiPriority="9" w:qFormat="1"/>
-    <w:lsdException w:name="toc 1" w:uiPriority="39"/>
-    <w:lsdException w:name="toc 2" w:uiPriority="39"/>
-    <w:lsdException w:name="toc 3" w:uiPriority="39"/>
-    <w:lsdException w:name="toc 4" w:uiPriority="39"/>
-    <w:lsdException w:name="toc 5" w:uiPriority="39"/>
-    <w:lsdException w:name="toc 6" w:uiPriority="39"/>
-    <w:lsdException w:name="toc 7" w:uiPriority="39"/>
-    <w:lsdException w:name="toc 8" w:uiPriority="39"/>
-    <w:lsdException w:name="toc 9" w:uiPriority="39"/>
-    <w:lsdException w:name="caption" w:uiPriority="35" w:qFormat="1"/>
-    <w:lsdException w:name="Title" w:semiHidden="0" w:uiPriority="10" w:unhideWhenUsed="0" w:qFormat="1"/>
-    <w:lsdException w:name="Default Paragraph Font" w:uiPriority="1"/>
-    <w:lsdException w:name="Subtitle" w:semiHidden="0" w:uiPriority="11" w:unhideWhenUsed="0" w:qFormat="1"/>
-    <w:lsdException w:name="Strong" w:semiHidden="0" w:uiPriority="22" w:unhideWhenUsed="0" w:qFormat="1"/>
-    <w:lsdException w:name="Emphasis" w:semiHidden="0" w:uiPriority="20" w:unhideWhenUsed="0" w:qFormat="1"/>
-    <w:lsdException w:name="Table Grid" w:semiHidden="0" w:uiPriority="39" w:unhideWhenUsed="0"/>
-    <w:lsdException w:name="Placeholder Text" w:unhideWhenUsed="0"/>
-    <w:lsdException w:name="No Spacing" w:semiHidden="0" w:uiPriority="1" w:unhideWhenUsed="0" w:qFormat="1"/>
-    <w:lsdException w:name="Light Shading" w:semiHidden="0" w:uiPriority="60" w:unhideWhenUsed="0"/>
-    <w:lsdException w:name="Light List" w:semiHidden="0" w:uiPriority="61" w:unhideWhenUsed="0"/>
-    <w:lsdException w:name="Light Grid" w:semiHidden="0" w:uiPriority="62" w:unhideWhenUsed="0"/>
-    <w:lsdException w:name="Medium Shading 1" w:semiHidden="0" w:uiPriority="63" w:unhideWhenUsed="0"/>
-    <w:lsdException w:name="Medium Shading 2" w:semiHidden="0" w:uiPriority="64" w:unhideWhenUsed="0"/>
-    <w:lsdException w:name="Medium List 1" w:semiHidden="0" w:uiPriority="65" w:unhideWhenUsed="0"/>
-    <w:lsdException w:name="Medium List 2" w:semiHidden="0" w:uiPriority="66" w:unhideWhenUsed="0"/>
-    <w:lsdException w:name="Medium Grid 1" w:semiHidden="0" w:uiPriority="67" w:unhideWhenUsed="0"/>
-    <w:lsdException w:name="Medium Grid 2" w:semiHidden="0" w:uiPriority="68" w:unhideWhenUsed="0"/>
-    <w:lsdException w:name="Medium Grid 3" w:semiHidden="0" w:uiPriority="69" w:unhideWhenUsed="0"/>
-    <w:lsdException w:name="Dark List" w:semiHidden="0" w:uiPriority="70" w:unhideWhenUsed="0"/>
-    <w:lsdException w:name="Colorful Shading" w:semiHidden="0" w:uiPriority="71" w:unhideWhenUsed="0"/>
-    <w:lsdException w:name="Colorful List" w:semiHidden="0" w:uiPriority="72" w:unhideWhenUsed="0"/>
-    <w:lsdException w:name="Colorful Grid" w:semiHidden="0" w:uiPriority="73" w:unhideWhenUsed="0"/>
-    <w:lsdException w:name="Light Shading Accent 1" w:semiHidden="0" w:uiPriority="60" w:unhideWhenUsed="0"/>
-    <w:lsdException w:name="Light List Accent 1" w:semiHidden="0" w:uiPriority="61" w:unhideWhenUsed="0"/>
-    <w:lsdException w:name="Light Grid Accent 1" w:semiHidden="0" w:uiPriority="62" w:unhideWhenUsed="0"/>
-    <w:lsdException w:name="Medium Shading 1 Accent 1" w:semiHidden="0" w:uiPriority="63" w:unhideWhenUsed="0"/>
-    <w:lsdException w:name="Medium Shading 2 Accent 1" w:semiHidden="0" w:uiPriority="64" w:unhideWhenUsed="0"/>
-    <w:lsdException w:name="Medium List 1 Accent 1" w:semiHidden="0" w:uiPriority="65" w:unhideWhenUsed="0"/>
-    <w:lsdException w:name="Revision" w:unhideWhenUsed="0"/>
-    <w:lsdException w:name="List Paragraph" w:semiHidden="0" w:uiPriority="34" w:unhideWhenUsed="0" w:qFormat="1"/>
-    <w:lsdException w:name="Quote" w:semiHidden="0" w:uiPriority="29" w:unhideWhenUsed="0" w:qFormat="1"/>
-    <w:lsdException w:name="Intense Quote" w:semiHidden="0" w:uiPriority="30" w:unhideWhenUsed="0" w:qFormat="1"/>
-    <w:lsdException w:name="Medium List 2 Accent 1" w:semiHidden="0" w:uiPriority="66" w:unhideWhenUsed="0"/>
-    <w:lsdException w:name="Medium Grid 1 Accent 1" w:semiHidden="0" w:uiPriority="67" w:unhideWhenUsed="0"/>
-    <w:lsdException w:name="Medium Grid 2 Accent 1" w:semiHidden="0" w:uiPriority="68" w:unhideWhenUsed="0"/>
-    <w:lsdException w:name="Medium Grid 3 Accent 1" w:semiHidden="0" w:uiPriority="69" w:unhideWhenUsed="0"/>
-    <w:lsdException w:name="Dark List Accent 1" w:semiHidden="0" w:uiPriority="70" w:unhideWhenUsed="0"/>
-    <w:lsdException w:name="Colorful Shading Accent 1" w:semiHidden="0" w:uiPriority="71" w:unhideWhenUsed="0"/>
-    <w:lsdException w:name="Colorful List Accent 1" w:semiHidden="0" w:uiPriority="72" w:unhideWhenUsed="0"/>
-    <w:lsdException w:name="Colorful Grid Accent 1" w:semiHidden="0" w:uiPriority="73" w:unhideWhenUsed="0"/>
-    <w:lsdException w:name="Light Shading Accent 2" w:semiHidden="0" w:uiPriority="60" w:unhideWhenUsed="0"/>
-    <w:lsdException w:name="Light List Accent 2" w:semiHidden="0" w:uiPriority="61" w:unhideWhenUsed="0"/>
-    <w:lsdException w:name="Light Grid Accent 2" w:semiHidden="0" w:uiPriority="62" w:unhideWhenUsed="0"/>
-    <w:lsdException w:name="Medium Shading 1 Accent 2" w:semiHidden="0" w:uiPriority="63" w:unhideWhenUsed="0"/>
-    <w:lsdException w:name="Medium Shading 2 Accent 2" w:semiHidden="0" w:uiPriority="64" w:unhideWhenUsed="0"/>
-    <w:lsdException w:name="Medium List 1 Accent 2" w:semiHidden="0" w:uiPriority="65" w:unhideWhenUsed="0"/>
-    <w:lsdException w:name="Medium List 2 Accent 2" w:semiHidden="0" w:uiPriority="66" w:unhideWhenUsed="0"/>
-    <w:lsdException w:name="Medium Grid 1 Accent 2" w:semiHidden="0" w:uiPriority="67" w:unhideWhenUsed="0"/>
-    <w:lsdException w:name="Medium Grid 2 Accent 2" w:semiHidden="0" w:uiPriority="68" w:unhideWhenUsed="0"/>
-    <w:lsdException w:name="Medium Grid 3 Accent 2" w:semiHidden="0" w:uiPriority="69" w:unhideWhenUsed="0"/>
-    <w:lsdException w:name="Dark List Accent 2" w:semiHidden="0" w:uiPriority="70" w:unhideWhenUsed="0"/>
-    <w:lsdException w:name="Colorful Shading Accent 2" w:semiHidden="0" w:uiPriority="71" w:unhideWhenUsed="0"/>
-    <w:lsdException w:name="Colorful List Accent 2" w:semiHidden="0" w:uiPriority="72" w:unhideWhenUsed="0"/>
-    <w:lsdException w:name="Colorful Grid Accent 2" w:semiHidden="0" w:uiPriority="73" w:unhideWhenUsed="0"/>
-    <w:lsdException w:name="Light Shading Accent 3" w:semiHidden="0" w:uiPriority="60" w:unhideWhenUsed="0"/>
-    <w:lsdException w:name="Light List Accent 3" w:semiHidden="0" w:uiPriority="61" w:unhideWhenUsed="0"/>
-    <w:lsdException w:name="Light Grid Accent 3" w:semiHidden="0" w:uiPriority="62" w:unhideWhenUsed="0"/>
-    <w:lsdException w:name="Medium Shading 1 Accent 3" w:semiHidden="0" w:uiPriority="63" w:unhideWhenUsed="0"/>
-    <w:lsdException w:name="Medium Shading 2 Accent 3" w:semiHidden="0" w:uiPriority="64" w:unhideWhenUsed="0"/>
-    <w:lsdException w:name="Medium List 1 Accent 3" w:semiHidden="0" w:uiPriority="65" w:unhideWhenUsed="0"/>
-    <w:lsdException w:name="Medium List 2 Accent 3" w:semiHidden="0" w:uiPriority="66" w:unhideWhenUsed="0"/>
-    <w:lsdException w:name="Medium Grid 1 Accent 3" w:semiHidden="0" w:uiPriority="67" w:unhideWhenUsed="0"/>
-    <w:lsdException w:name="Medium Grid 2 Accent 3" w:semiHidden="0" w:uiPriority="68" w:unhideWhenUsed="0"/>
-    <w:lsdException w:name="Medium Grid 3 Accent 3" w:semiHidden="0" w:uiPriority="69" w:unhideWhenUsed="0"/>
-    <w:lsdException w:name="Dark List Accent 3" w:semiHidden="0" w:uiPriority="70" w:unhideWhenUsed="0"/>
-    <w:lsdException w:name="Colorful Shading Accent 3" w:semiHidden="0" w:uiPriority="71" w:unhideWhenUsed="0"/>
-    <w:lsdException w:name="Colorful List Accent 3" w:semiHidden="0" w:uiPriority="72" w:unhideWhenUsed="0"/>
-    <w:lsdException w:name="Colorful Grid Accent 3" w:semiHidden="0" w:uiPriority="73" w:unhideWhenUsed="0"/>
-    <w:lsdException w:name="Light Shading Accent 4" w:semiHidden="0" w:uiPriority="60" w:unhideWhenUsed="0"/>
-    <w:lsdException w:name="Light List Accent 4" w:semiHidden="0" w:uiPriority="61" w:unhideWhenUsed="0"/>
-    <w:lsdException w:name="Light Grid Accent 4" w:semiHidden="0" w:uiPriority="62" w:unhideWhenUsed="0"/>
-    <w:lsdException w:name="Medium Shading 1 Accent 4" w:semiHidden="0" w:uiPriority="63" w:unhideWhenUsed="0"/>
-    <w:lsdException w:name="Medium Shading 2 Accent 4" w:semiHidden="0" w:uiPriority="64" w:unhideWhenUsed="0"/>
-    <w:lsdException w:name="Medium List 1 Accent 4" w:semiHidden="0" w:uiPriority="65" w:unhideWhenUsed="0"/>
-    <w:lsdException w:name="Medium List 2 Accent 4" w:semiHidden="0" w:uiPriority="66" w:unhideWhenUsed="0"/>
-    <w:lsdException w:name="Medium Grid 1 Accent 4" w:semiHidden="0" w:uiPriority="67" w:unhideWhenUsed="0"/>
-    <w:lsdException w:name="Medium Grid 2 Accent 4" w:semiHidden="0" w:uiPriority="68" w:unhideWhenUsed="0"/>
-    <w:lsdException w:name="Medium Grid 3 Accent 4" w:semiHidden="0" w:uiPriority="69" w:unhideWhenUsed="0"/>
-    <w:lsdException w:name="Dark List Accent 4" w:semiHidden="0" w:uiPriority="70" w:unhideWhenUsed="0"/>
-    <w:lsdException w:name="Colorful Shading Accent 4" w:semiHidden="0" w:uiPriority="71" w:unhideWhenUsed="0"/>
-    <w:lsdException w:name="Colorful List Accent 4" w:semiHidden="0" w:uiPriority="72" w:unhideWhenUsed="0"/>
-    <w:lsdException w:name="Colorful Grid Accent 4" w:semiHidden="0" w:uiPriority="73" w:unhideWhenUsed="0"/>
-    <w:lsdException w:name="Light Shading Accent 5" w:semiHidden="0" w:uiPriority="60" w:unhideWhenUsed="0"/>
-    <w:lsdException w:name="Light List Accent 5" w:semiHidden="0" w:uiPriority="61" w:unhideWhenUsed="0"/>
-    <w:lsdException w:name="Light Grid Accent 5" w:semiHidden="0" w:uiPriority="62" w:unhideWhenUsed="0"/>
-    <w:lsdException w:name="Medium Shading 1 Accent 5" w:semiHidden="0" w:uiPriority="63" w:unhideWhenUsed="0"/>
-    <w:lsdException w:name="Medium Shading 2 Accent 5" w:semiHidden="0" w:uiPriority="64" w:unhideWhenUsed="0"/>
-    <w:lsdException w:name="Medium List 1 Accent 5" w:semiHidden="0" w:uiPriority="65" w:unhideWhenUsed="0"/>
-    <w:lsdException w:name="Medium List 2 Accent 5" w:semiHidden="0" w:uiPriority="66" w:unhideWhenUsed="0"/>
-    <w:lsdException w:name="Medium Grid 1 Accent 5" w:semiHidden="0" w:uiPriority="67" w:unhideWhenUsed="0"/>
-    <w:lsdException w:name="Medium Grid 2 Accent 5" w:semiHidden="0" w:uiPriority="68" w:unhideWhenUsed="0"/>
-    <w:lsdException w:name="Medium Grid 3 Accent 5" w:semiHidden="0" w:uiPriority="69" w:unhideWhenUsed="0"/>
-    <w:lsdException w:name="Dark List Accent 5" w:semiHidden="0" w:uiPriority="70" w:unhideWhenUsed="0"/>
-    <w:lsdException w:name="Colorful Shading Accent 5" w:semiHidden="0" w:uiPriority="71" w:unhideWhenUsed="0"/>
-    <w:lsdException w:name="Colorful List Accent 5" w:semiHidden="0" w:uiPriority="72" w:unhideWhenUsed="0"/>
-    <w:lsdException w:name="Colorful Grid Accent 5" w:semiHidden="0" w:uiPriority="73" w:unhideWhenUsed="0"/>
-    <w:lsdException w:name="Light Shading Accent 6" w:semiHidden="0" w:uiPriority="60" w:unhideWhenUsed="0"/>
-    <w:lsdException w:name="Light List Accent 6" w:semiHidden="0" w:uiPriority="61" w:unhideWhenUsed="0"/>
-    <w:lsdException w:name="Light Grid Accent 6" w:semiHidden="0" w:uiPriority="62" w:unhideWhenUsed="0"/>
-    <w:lsdException w:name="Medium Shading 1 Accent 6" w:semiHidden="0" w:uiPriority="63" w:unhideWhenUsed="0"/>
-    <w:lsdException w:name="Medium Shading 2 Accent 6" w:semiHidden="0" w:uiPriority="64" w:unhideWhenUsed="0"/>
-    <w:lsdException w:name="Medium List 1 Accent 6" w:semiHidden="0" w:uiPriority="65" w:unhideWhenUsed="0"/>
-    <w:lsdException w:name="Medium List 2 Accent 6" w:semiHidden="0" w:uiPriority="66" w:unhideWhenUsed="0"/>
-    <w:lsdException w:name="Medium Grid 1 Accent 6" w:semiHidden="0" w:uiPriority="67" w:unhideWhenUsed="0"/>
-    <w:lsdException w:name="Medium Grid 2 Accent 6" w:semiHidden="0" w:uiPriority="68" w:unhideWhenUsed="0"/>
-    <w:lsdException w:name="Medium Grid 3 Accent 6" w:semiHidden="0" w:uiPriority="69" w:unhideWhenUsed="0"/>
-    <w:lsdException w:name="Dark List Accent 6" w:semiHidden="0" w:uiPriority="70" w:unhideWhenUsed="0"/>
-    <w:lsdException w:name="Colorful Shading Accent 6" w:semiHidden="0" w:uiPriority="71" w:unhideWhenUsed="0"/>
-    <w:lsdException w:name="Colorful List Accent 6" w:semiHidden="0" w:uiPriority="72" w:unhideWhenUsed="0"/>
-    <w:lsdException w:name="Colorful Grid Accent 6" w:semiHidden="0" w:uiPriority="73" w:unhideWhenUsed="0"/>
-    <w:lsdException w:name="Subtle Emphasis" w:semiHidden="0" w:uiPriority="19" w:unhideWhenUsed="0" w:qFormat="1"/>
-    <w:lsdException w:name="Intense Emphasis" w:semiHidden="0" w:uiPriority="21" w:unhideWhenUsed="0" w:qFormat="1"/>
-    <w:lsdException w:name="Subtle Reference" w:semiHidden="0" w:uiPriority="31" w:unhideWhenUsed="0" w:qFormat="1"/>
-    <w:lsdException w:name="Intense Reference" w:semiHidden="0" w:uiPriority="32" w:unhideWhenUsed="0" w:qFormat="1"/>
-    <w:lsdException w:name="Book Title" w:semiHidden="0" w:uiPriority="33" w:unhideWhenUsed="0" w:qFormat="1"/>
-    <w:lsdException w:name="Bibliography" w:uiPriority="37"/>
-    <w:lsdException w:name="TOC Heading" w:uiPriority="39" w:qFormat="1"/>
+  <w:latentStyles w:defLockedState="0" w:defUIPriority="99" w:defSemiHidden="0" w:defUnhideWhenUsed="0" w:defQFormat="0" w:count="371">
+    <w:lsdException w:name="Normal" w:uiPriority="0" w:qFormat="1"/>
+    <w:lsdException w:name="heading 1" w:uiPriority="9" w:qFormat="1"/>
+    <w:lsdException w:name="heading 2" w:semiHidden="1" w:uiPriority="9" w:unhideWhenUsed="1" w:qFormat="1"/>
+    <w:lsdException w:name="heading 3" w:semiHidden="1" w:uiPriority="9" w:unhideWhenUsed="1" w:qFormat="1"/>
+    <w:lsdException w:name="heading 4" w:semiHidden="1" w:uiPriority="9" w:unhideWhenUsed="1" w:qFormat="1"/>
+    <w:lsdException w:name="heading 5" w:semiHidden="1" w:uiPriority="9" w:unhideWhenUsed="1" w:qFormat="1"/>
+    <w:lsdException w:name="heading 6" w:semiHidden="1" w:uiPriority="9" w:unhideWhenUsed="1" w:qFormat="1"/>
+    <w:lsdException w:name="heading 7" w:semiHidden="1" w:uiPriority="9" w:unhideWhenUsed="1" w:qFormat="1"/>
+    <w:lsdException w:name="heading 8" w:semiHidden="1" w:uiPriority="9" w:unhideWhenUsed="1" w:qFormat="1"/>
+    <w:lsdException w:name="heading 9" w:semiHidden="1" w:uiPriority="9" w:unhideWhenUsed="1" w:qFormat="1"/>
+    <w:lsdException w:name="index 1" w:semiHidden="1" w:unhideWhenUsed="1"/>
+    <w:lsdException w:name="index 2" w:semiHidden="1" w:unhideWhenUsed="1"/>
+    <w:lsdException w:name="index 3" w:semiHidden="1" w:unhideWhenUsed="1"/>
+    <w:lsdException w:name="index 4" w:semiHidden="1" w:unhideWhenUsed="1"/>
+    <w:lsdException w:name="index 5" w:semiHidden="1" w:unhideWhenUsed="1"/>
+    <w:lsdException w:name="index 6" w:semiHidden="1" w:unhideWhenUsed="1"/>
+    <w:lsdException w:name="index 7" w:semiHidden="1" w:unhideWhenUsed="1"/>
+    <w:lsdException w:name="index 8" w:semiHidden="1" w:unhideWhenUsed="1"/>
+    <w:lsdException w:name="index 9" w:semiHidden="1" w:unhideWhenUsed="1"/>
+    <w:lsdException w:name="toc 1" w:semiHidden="1" w:uiPriority="39" w:unhideWhenUsed="1"/>
+    <w:lsdException w:name="toc 2" w:semiHidden="1" w:uiPriority="39" w:unhideWhenUsed="1"/>
+    <w:lsdException w:name="toc 3" w:semiHidden="1" w:uiPriority="39" w:unhideWhenUsed="1"/>
+    <w:lsdException w:name="toc 4" w:semiHidden="1" w:uiPriority="39" w:unhideWhenUsed="1"/>
+    <w:lsdException w:name="toc 5" w:semiHidden="1" w:uiPriority="39" w:unhideWhenUsed="1"/>
+    <w:lsdException w:name="toc 6" w:semiHidden="1" w:uiPriority="39" w:unhideWhenUsed="1"/>
+    <w:lsdException w:name="toc 7" w:semiHidden="1" w:uiPriority="39" w:unhideWhenUsed="1"/>
+    <w:lsdException w:name="toc 8" w:semiHidden="1" w:uiPriority="39" w:unhideWhenUsed="1"/>
+    <w:lsdException w:name="toc 9" w:semiHidden="1" w:uiPriority="39" w:unhideWhenUsed="1"/>
+    <w:lsdException w:name="Normal Indent" w:semiHidden="1" w:unhideWhenUsed="1"/>
+    <w:lsdException w:name="footnote text" w:semiHidden="1" w:unhideWhenUsed="1"/>
+    <w:lsdException w:name="annotation text" w:semiHidden="1" w:unhideWhenUsed="1"/>
+    <w:lsdException w:name="header" w:semiHidden="1" w:unhideWhenUsed="1"/>
+    <w:lsdException w:name="footer" w:semiHidden="1" w:unhideWhenUsed="1"/>
+    <w:lsdException w:name="index heading" w:semiHidden="1" w:unhideWhenUsed="1"/>
+    <w:lsdException w:name="caption" w:semiHidden="1" w:uiPriority="35" w:unhideWhenUsed="1" w:qFormat="1"/>
+    <w:lsdException w:name="table of figures" w:semiHidden="1" w:unhideWhenUsed="1"/>
+    <w:lsdException w:name="envelope address" w:semiHidden="1" w:unhideWhenUsed="1"/>
+    <w:lsdException w:name="envelope return" w:semiHidden="1" w:unhideWhenUsed="1"/>
+    <w:lsdException w:name="footnote reference" w:semiHidden="1" w:unhideWhenUsed="1"/>
+    <w:lsdException w:name="annotation reference" w:semiHidden="1" w:unhideWhenUsed="1"/>
+    <w:lsdException w:name="line number" w:semiHidden="1" w:unhideWhenUsed="1"/>
+    <w:lsdException w:name="page number" w:semiHidden="1" w:unhideWhenUsed="1"/>
+    <w:lsdException w:name="endnote reference" w:semiHidden="1" w:unhideWhenUsed="1"/>
+    <w:lsdException w:name="endnote text" w:semiHidden="1" w:unhideWhenUsed="1"/>
+    <w:lsdException w:name="table of authorities" w:semiHidden="1" w:unhideWhenUsed="1"/>
+    <w:lsdException w:name="macro" w:semiHidden="1" w:unhideWhenUsed="1"/>
+    <w:lsdException w:name="toa heading" w:semiHidden="1" w:unhideWhenUsed="1"/>
+    <w:lsdException w:name="List" w:semiHidden="1" w:unhideWhenUsed="1"/>
+    <w:lsdException w:name="List Bullet" w:semiHidden="1" w:unhideWhenUsed="1"/>
+    <w:lsdException w:name="List Number" w:semiHidden="1" w:unhideWhenUsed="1"/>
+    <w:lsdException w:name="List 2" w:semiHidden="1" w:unhideWhenUsed="1"/>
+    <w:lsdException w:name="List 3" w:semiHidden="1" w:unhideWhenUsed="1"/>
+    <w:lsdException w:name="List 4" w:semiHidden="1" w:unhideWhenUsed="1"/>
+    <w:lsdException w:name="List 5" w:semiHidden="1" w:unhideWhenUsed="1"/>
+    <w:lsdException w:name="List Bullet 2" w:semiHidden="1" w:unhideWhenUsed="1"/>
+    <w:lsdException w:name="List Bullet 3" w:semiHidden="1" w:unhideWhenUsed="1"/>
+    <w:lsdException w:name="List Bullet 4" w:semiHidden="1" w:unhideWhenUsed="1"/>
+    <w:lsdException w:name="List Bullet 5" w:semiHidden="1" w:unhideWhenUsed="1"/>
+    <w:lsdException w:name="List Number 2" w:semiHidden="1" w:unhideWhenUsed="1"/>
+    <w:lsdException w:name="List Number 3" w:semiHidden="1" w:unhideWhenUsed="1"/>
+    <w:lsdException w:name="List Number 4" w:semiHidden="1" w:unhideWhenUsed="1"/>
+    <w:lsdException w:name="List Number 5" w:semiHidden="1" w:unhideWhenUsed="1"/>
+    <w:lsdException w:name="Title" w:uiPriority="10" w:qFormat="1"/>
+    <w:lsdException w:name="Closing" w:semiHidden="1" w:unhideWhenUsed="1"/>
+    <w:lsdException w:name="Signature" w:semiHidden="1" w:unhideWhenUsed="1"/>
+    <w:lsdException w:name="Default Paragraph Font" w:semiHidden="1" w:uiPriority="1" w:unhideWhenUsed="1"/>
+    <w:lsdException w:name="Body Text" w:semiHidden="1" w:unhideWhenUsed="1"/>
+    <w:lsdException w:name="Body Text Indent" w:semiHidden="1" w:unhideWhenUsed="1"/>
+    <w:lsdException w:name="List Continue" w:semiHidden="1" w:unhideWhenUsed="1"/>
+    <w:lsdException w:name="List Continue 2" w:semiHidden="1" w:unhideWhenUsed="1"/>
+    <w:lsdException w:name="List Continue 3" w:semiHidden="1" w:unhideWhenUsed="1"/>
+    <w:lsdException w:name="List Continue 4" w:semiHidden="1" w:unhideWhenUsed="1"/>
+    <w:lsdException w:name="List Continue 5" w:semiHidden="1" w:unhideWhenUsed="1"/>
+    <w:lsdException w:name="Message Header" w:semiHidden="1" w:unhideWhenUsed="1"/>
+    <w:lsdException w:name="Subtitle" w:uiPriority="11" w:qFormat="1"/>
+    <w:lsdException w:name="Salutation" w:semiHidden="1" w:unhideWhenUsed="1"/>
+    <w:lsdException w:name="Date" w:semiHidden="1" w:unhideWhenUsed="1"/>
+    <w:lsdException w:name="Body Text First Indent" w:semiHidden="1" w:unhideWhenUsed="1"/>
+    <w:lsdException w:name="Body Text First Indent 2" w:semiHidden="1" w:unhideWhenUsed="1"/>
+    <w:lsdException w:name="Note Heading" w:semiHidden="1" w:unhideWhenUsed="1"/>
+    <w:lsdException w:name="Body Text 2" w:semiHidden="1" w:unhideWhenUsed="1"/>
+    <w:lsdException w:name="Body Text 3" w:semiHidden="1" w:unhideWhenUsed="1"/>
+    <w:lsdException w:name="Body Text Indent 2" w:semiHidden="1" w:unhideWhenUsed="1"/>
+    <w:lsdException w:name="Body Text Indent 3" w:semiHidden="1" w:unhideWhenUsed="1"/>
+    <w:lsdException w:name="Block Text" w:semiHidden="1" w:unhideWhenUsed="1"/>
+    <w:lsdException w:name="Hyperlink" w:semiHidden="1" w:unhideWhenUsed="1"/>
+    <w:lsdException w:name="FollowedHyperlink" w:semiHidden="1" w:unhideWhenUsed="1"/>
+    <w:lsdException w:name="Strong" w:uiPriority="22" w:qFormat="1"/>
+    <w:lsdException w:name="Emphasis" w:uiPriority="20" w:qFormat="1"/>
+    <w:lsdException w:name="Document Map" w:semiHidden="1" w:unhideWhenUsed="1"/>
+    <w:lsdException w:name="Plain Text" w:semiHidden="1" w:unhideWhenUsed="1"/>
+    <w:lsdException w:name="E-mail Signature" w:semiHidden="1" w:unhideWhenUsed="1"/>
+    <w:lsdException w:name="HTML Top of Form" w:semiHidden="1" w:unhideWhenUsed="1"/>
+    <w:lsdException w:name="HTML Bottom of Form" w:semiHidden="1" w:unhideWhenUsed="1"/>
+    <w:lsdException w:name="Normal (Web)" w:semiHidden="1" w:unhideWhenUsed="1"/>
+    <w:lsdException w:name="HTML Acronym" w:semiHidden="1" w:unhideWhenUsed="1"/>
+    <w:lsdException w:name="HTML Address" w:semiHidden="1" w:unhideWhenUsed="1"/>
+    <w:lsdException w:name="HTML Cite" w:semiHidden="1" w:unhideWhenUsed="1"/>
+    <w:lsdException w:name="HTML Code" w:semiHidden="1" w:unhideWhenUsed="1"/>
+    <w:lsdException w:name="HTML Definition" w:semiHidden="1" w:unhideWhenUsed="1"/>
+    <w:lsdException w:name="HTML Keyboard" w:semiHidden="1" w:unhideWhenUsed="1"/>
+    <w:lsdException w:name="HTML Preformatted" w:semiHidden="1" w:unhideWhenUsed="1"/>
+    <w:lsdException w:name="HTML Sample" w:semiHidden="1" w:unhideWhenUsed="1"/>
+    <w:lsdException w:name="HTML Typewriter" w:semiHidden="1" w:unhideWhenUsed="1"/>
+    <w:lsdException w:name="HTML Variable" w:semiHidden="1" w:unhideWhenUsed="1"/>
+    <w:lsdException w:name="Normal Table" w:semiHidden="1" w:unhideWhenUsed="1"/>
+    <w:lsdException w:name="annotation subject" w:semiHidden="1" w:unhideWhenUsed="1"/>
+    <w:lsdException w:name="No List" w:semiHidden="1" w:unhideWhenUsed="1"/>
+    <w:lsdException w:name="Outline List 1" w:semiHidden="1" w:unhideWhenUsed="1"/>
+    <w:lsdException w:name="Outline List 2" w:semiHidden="1" w:unhideWhenUsed="1"/>
+    <w:lsdException w:name="Outline List 3" w:semiHidden="1" w:unhideWhenUsed="1"/>
+    <w:lsdException w:name="Table Simple 1" w:semiHidden="1" w:unhideWhenUsed="1"/>
+    <w:lsdException w:name="Table Simple 2" w:semiHidden="1" w:unhideWhenUsed="1"/>
+    <w:lsdException w:name="Table Simple 3" w:semiHidden="1" w:unhideWhenUsed="1"/>
+    <w:lsdException w:name="Table Classic 1" w:semiHidden="1" w:unhideWhenUsed="1"/>
+    <w:lsdException w:name="Table Classic 2" w:semiHidden="1" w:unhideWhenUsed="1"/>
+    <w:lsdException w:name="Table Classic 3" w:semiHidden="1" w:unhideWhenUsed="1"/>
+    <w:lsdException w:name="Table Classic 4" w:semiHidden="1" w:unhideWhenUsed="1"/>
+    <w:lsdException w:name="Table Colorful 1" w:semiHidden="1" w:unhideWhenUsed="1"/>
+    <w:lsdException w:name="Table Colorful 2" w:semiHidden="1" w:unhideWhenUsed="1"/>
+    <w:lsdException w:name="Table Colorful 3" w:semiHidden="1" w:unhideWhenUsed="1"/>
+    <w:lsdException w:name="Table Columns 1" w:semiHidden="1" w:unhideWhenUsed="1"/>
+    <w:lsdException w:name="Table Columns 2" w:semiHidden="1" w:unhideWhenUsed="1"/>
+    <w:lsdException w:name="Table Columns 3" w:semiHidden="1" w:unhideWhenUsed="1"/>
+    <w:lsdException w:name="Table Columns 4" w:semiHidden="1" w:unhideWhenUsed="1"/>
+    <w:lsdException w:name="Table Columns 5" w:semiHidden="1" w:unhideWhenUsed="1"/>
+    <w:lsdException w:name="Table Grid 1" w:semiHidden="1" w:unhideWhenUsed="1"/>
+    <w:lsdException w:name="Table Grid 2" w:semiHidden="1" w:unhideWhenUsed="1"/>
+    <w:lsdException w:name="Table Grid 3" w:semiHidden="1" w:unhideWhenUsed="1"/>
+    <w:lsdException w:name="Table Grid 4" w:semiHidden="1" w:unhideWhenUsed="1"/>
+    <w:lsdException w:name="Table Grid 5" w:semiHidden="1" w:unhideWhenUsed="1"/>
+    <w:lsdException w:name="Table Grid 6" w:semiHidden="1" w:unhideWhenUsed="1"/>
+    <w:lsdException w:name="Table Grid 7" w:semiHidden="1" w:unhideWhenUsed="1"/>
+    <w:lsdException w:name="Table Grid 8" w:semiHidden="1" w:unhideWhenUsed="1"/>
+    <w:lsdException w:name="Table List 1" w:semiHidden="1" w:unhideWhenUsed="1"/>
+    <w:lsdException w:name="Table List 2" w:semiHidden="1" w:unhideWhenUsed="1"/>
+    <w:lsdException w:name="Table List 3" w:semiHidden="1" w:unhideWhenUsed="1"/>
+    <w:lsdException w:name="Table List 4" w:semiHidden="1" w:unhideWhenUsed="1"/>
+    <w:lsdException w:name="Table List 5" w:semiHidden="1" w:unhideWhenUsed="1"/>
+    <w:lsdException w:name="Table List 6" w:semiHidden="1" w:unhideWhenUsed="1"/>
+    <w:lsdException w:name="Table List 7" w:semiHidden="1" w:unhideWhenUsed="1"/>
+    <w:lsdException w:name="Table List 8" w:semiHidden="1" w:unhideWhenUsed="1"/>
+    <w:lsdException w:name="Table 3D effects 1" w:semiHidden="1" w:unhideWhenUsed="1"/>
+    <w:lsdException w:name="Table 3D effects 2" w:semiHidden="1" w:unhideWhenUsed="1"/>
+    <w:lsdException w:name="Table 3D effects 3" w:semiHidden="1" w:unhideWhenUsed="1"/>
+    <w:lsdException w:name="Table Contemporary" w:semiHidden="1" w:unhideWhenUsed="1"/>
+    <w:lsdException w:name="Table Elegant" w:semiHidden="1" w:unhideWhenUsed="1"/>
+    <w:lsdException w:name="Table Professional" w:semiHidden="1" w:unhideWhenUsed="1"/>
+    <w:lsdException w:name="Table Subtle 1" w:semiHidden="1" w:unhideWhenUsed="1"/>
+    <w:lsdException w:name="Table Subtle 2" w:semiHidden="1" w:unhideWhenUsed="1"/>
+    <w:lsdException w:name="Table Web 1" w:semiHidden="1" w:unhideWhenUsed="1"/>
+    <w:lsdException w:name="Table Web 2" w:semiHidden="1" w:unhideWhenUsed="1"/>
+    <w:lsdException w:name="Table Web 3" w:semiHidden="1" w:unhideWhenUsed="1"/>
+    <w:lsdException w:name="Balloon Text" w:semiHidden="1" w:unhideWhenUsed="1"/>
+    <w:lsdException w:name="Table Grid" w:uiPriority="39"/>
+    <w:lsdException w:name="Table Theme" w:semiHidden="1" w:unhideWhenUsed="1"/>
+    <w:lsdException w:name="Placeholder Text" w:semiHidden="1"/>
+    <w:lsdException w:name="No Spacing" w:uiPriority="1" w:qFormat="1"/>
+    <w:lsdException w:name="Light Shading" w:uiPriority="60"/>
+    <w:lsdException w:name="Light List" w:uiPriority="61"/>
+    <w:lsdException w:name="Light Grid" w:uiPriority="62"/>
+    <w:lsdException w:name="Medium Shading 1" w:uiPriority="63"/>
+    <w:lsdException w:name="Medium Shading 2" w:uiPriority="64"/>
+    <w:lsdException w:name="Medium List 1" w:uiPriority="65"/>
+    <w:lsdException w:name="Medium List 2" w:uiPriority="66"/>
+    <w:lsdException w:name="Medium Grid 1" w:uiPriority="67"/>
+    <w:lsdException w:name="Medium Grid 2" w:uiPriority="68"/>
+    <w:lsdException w:name="Medium Grid 3" w:uiPriority="69"/>
+    <w:lsdException w:name="Dark List" w:uiPriority="70"/>
+    <w:lsdException w:name="Colorful Shading" w:uiPriority="71"/>
+    <w:lsdException w:name="Colorful List" w:uiPriority="72"/>
+    <w:lsdException w:name="Colorful Grid" w:uiPriority="73"/>
+    <w:lsdException w:name="Light Shading Accent 1" w:uiPriority="60"/>
+    <w:lsdException w:name="Light List Accent 1" w:uiPriority="61"/>
+    <w:lsdException w:name="Light Grid Accent 1" w:uiPriority="62"/>
+    <w:lsdException w:name="Medium Shading 1 Accent 1" w:uiPriority="63"/>
+    <w:lsdException w:name="Medium Shading 2 Accent 1" w:uiPriority="64"/>
+    <w:lsdException w:name="Medium List 1 Accent 1" w:uiPriority="65"/>
+    <w:lsdException w:name="Revision" w:semiHidden="1"/>
+    <w:lsdException w:name="List Paragraph" w:uiPriority="34" w:qFormat="1"/>
+    <w:lsdException w:name="Quote" w:uiPriority="29" w:qFormat="1"/>
+    <w:lsdException w:name="Intense Quote" w:uiPriority="30" w:qFormat="1"/>
+    <w:lsdException w:name="Medium List 2 Accent 1" w:uiPriority="66"/>
+    <w:lsdException w:name="Medium Grid 1 Accent 1" w:uiPriority="67"/>
+    <w:lsdException w:name="Medium Grid 2 Accent 1" w:uiPriority="68"/>
+    <w:lsdException w:name="Medium Grid 3 Accent 1" w:uiPriority="69"/>
+    <w:lsdException w:name="Dark List Accent 1" w:uiPriority="70"/>
+    <w:lsdException w:name="Colorful Shading Accent 1" w:uiPriority="71"/>
+    <w:lsdException w:name="Colorful List Accent 1" w:uiPriority="72"/>
+    <w:lsdException w:name="Colorful Grid Accent 1" w:uiPriority="73"/>
+    <w:lsdException w:name="Light Shading Accent 2" w:uiPriority="60"/>
+    <w:lsdException w:name="Light List Accent 2" w:uiPriority="61"/>
+    <w:lsdException w:name="Light Grid Accent 2" w:uiPriority="62"/>
+    <w:lsdException w:name="Medium Shading 1 Accent 2" w:uiPriority="63"/>
+    <w:lsdException w:name="Medium Shading 2 Accent 2" w:uiPriority="64"/>
+    <w:lsdException w:name="Medium List 1 Accent 2" w:uiPriority="65"/>
+    <w:lsdException w:name="Medium List 2 Accent 2" w:uiPriority="66"/>
+    <w:lsdException w:name="Medium Grid 1 Accent 2" w:uiPriority="67"/>
+    <w:lsdException w:name="Medium Grid 2 Accent 2" w:uiPriority="68"/>
+    <w:lsdException w:name="Medium Grid 3 Accent 2" w:uiPriority="69"/>
+    <w:lsdException w:name="Dark List Accent 2" w:uiPriority="70"/>
+    <w:lsdException w:name="Colorful Shading Accent 2" w:uiPriority="71"/>
+    <w:lsdException w:name="Colorful List Accent 2" w:uiPriority="72"/>
+    <w:lsdException w:name="Colorful Grid Accent 2" w:uiPriority="73"/>
+    <w:lsdException w:name="Light Shading Accent 3" w:uiPriority="60"/>
+    <w:lsdException w:name="Light List Accent 3" w:uiPriority="61"/>
+    <w:lsdException w:name="Light Grid Accent 3" w:uiPriority="62"/>
+    <w:lsdException w:name="Medium Shading 1 Accent 3" w:uiPriority="63"/>
+    <w:lsdException w:name="Medium Shading 2 Accent 3" w:uiPriority="64"/>
+    <w:lsdException w:name="Medium List 1 Accent 3" w:uiPriority="65"/>
+    <w:lsdException w:name="Medium List 2 Accent 3" w:uiPriority="66"/>
+    <w:lsdException w:name="Medium Grid 1 Accent 3" w:uiPriority="67"/>
+    <w:lsdException w:name="Medium Grid 2 Accent 3" w:uiPriority="68"/>
+    <w:lsdException w:name="Medium Grid 3 Accent 3" w:uiPriority="69"/>
+    <w:lsdException w:name="Dark List Accent 3" w:uiPriority="70"/>
+    <w:lsdException w:name="Colorful Shading Accent 3" w:uiPriority="71"/>
+    <w:lsdException w:name="Colorful List Accent 3" w:uiPriority="72"/>
+    <w:lsdException w:name="Colorful Grid Accent 3" w:uiPriority="73"/>
+    <w:lsdException w:name="Light Shading Accent 4" w:uiPriority="60"/>
+    <w:lsdException w:name="Light List Accent 4" w:uiPriority="61"/>
+    <w:lsdException w:name="Light Grid Accent 4" w:uiPriority="62"/>
+    <w:lsdException w:name="Medium Shading 1 Accent 4" w:uiPriority="63"/>
+    <w:lsdException w:name="Medium Shading 2 Accent 4" w:uiPriority="64"/>
+    <w:lsdException w:name="Medium List 1 Accent 4" w:uiPriority="65"/>
+    <w:lsdException w:name="Medium List 2 Accent 4" w:uiPriority="66"/>
+    <w:lsdException w:name="Medium Grid 1 Accent 4" w:uiPriority="67"/>
+    <w:lsdException w:name="Medium Grid 2 Accent 4" w:uiPriority="68"/>
+    <w:lsdException w:name="Medium Grid 3 Accent 4" w:uiPriority="69"/>
+    <w:lsdException w:name="Dark List Accent 4" w:uiPriority="70"/>
+    <w:lsdException w:name="Colorful Shading Accent 4" w:uiPriority="71"/>
+    <w:lsdException w:name="Colorful List Accent 4" w:uiPriority="72"/>
+    <w:lsdException w:name="Colorful Grid Accent 4" w:uiPriority="73"/>
+    <w:lsdException w:name="Light Shading Accent 5" w:uiPriority="60"/>
+    <w:lsdException w:name="Light List Accent 5" w:uiPriority="61"/>
+    <w:lsdException w:name="Light Grid Accent 5" w:uiPriority="62"/>
+    <w:lsdException w:name="Medium Shading 1 Accent 5" w:uiPriority="63"/>
+    <w:lsdException w:name="Medium Shading 2 Accent 5" w:uiPriority="64"/>
+    <w:lsdException w:name="Medium List 1 Accent 5" w:uiPriority="65"/>
+    <w:lsdException w:name="Medium List 2 Accent 5" w:uiPriority="66"/>
+    <w:lsdException w:name="Medium Grid 1 Accent 5" w:uiPriority="67"/>
+    <w:lsdException w:name="Medium Grid 2 Accent 5" w:uiPriority="68"/>
+    <w:lsdException w:name="Medium Grid 3 Accent 5" w:uiPriority="69"/>
+    <w:lsdException w:name="Dark List Accent 5" w:uiPriority="70"/>
+    <w:lsdException w:name="Colorful Shading Accent 5" w:uiPriority="71"/>
+    <w:lsdException w:name="Colorful List Accent 5" w:uiPriority="72"/>
+    <w:lsdException w:name="Colorful Grid Accent 5" w:uiPriority="73"/>
+    <w:lsdException w:name="Light Shading Accent 6" w:uiPriority="60"/>
+    <w:lsdException w:name="Light List Accent 6" w:uiPriority="61"/>
+    <w:lsdException w:name="Light Grid Accent 6" w:uiPriority="62"/>
+    <w:lsdException w:name="Medium Shading 1 Accent 6" w:uiPriority="63"/>
+    <w:lsdException w:name="Medium Shading 2 Accent 6" w:uiPriority="64"/>
+    <w:lsdException w:name="Medium List 1 Accent 6" w:uiPriority="65"/>
+    <w:lsdException w:name="Medium List 2 Accent 6" w:uiPriority="66"/>
+    <w:lsdException w:name="Medium Grid 1 Accent 6" w:uiPriority="67"/>
+    <w:lsdException w:name="Medium Grid 2 Accent 6" w:uiPriority="68"/>
+    <w:lsdException w:name="Medium Grid 3 Accent 6" w:uiPriority="69"/>
+    <w:lsdException w:name="Dark List Accent 6" w:uiPriority="70"/>
+    <w:lsdException w:name="Colorful Shading Accent 6" w:uiPriority="71"/>
+    <w:lsdException w:name="Colorful List Accent 6" w:uiPriority="72"/>
+    <w:lsdException w:name="Colorful Grid Accent 6" w:uiPriority="73"/>
+    <w:lsdException w:name="Subtle Emphasis" w:uiPriority="19" w:qFormat="1"/>
+    <w:lsdException w:name="Intense Emphasis" w:uiPriority="21" w:qFormat="1"/>
+    <w:lsdException w:name="Subtle Reference" w:uiPriority="31" w:qFormat="1"/>
+    <w:lsdException w:name="Intense Reference" w:uiPriority="32" w:qFormat="1"/>
+    <w:lsdException w:name="Book Title" w:uiPriority="33" w:qFormat="1"/>
+    <w:lsdException w:name="Bibliography" w:semiHidden="1" w:uiPriority="37" w:unhideWhenUsed="1"/>
+    <w:lsdException w:name="TOC Heading" w:semiHidden="1" w:uiPriority="39" w:unhideWhenUsed="1" w:qFormat="1"/>
+    <w:lsdException w:name="Plain Table 1" w:uiPriority="41"/>
+    <w:lsdException w:name="Plain Table 2" w:uiPriority="42"/>
+    <w:lsdException w:name="Plain Table 3" w:uiPriority="43"/>
+    <w:lsdException w:name="Plain Table 4" w:uiPriority="44"/>
+    <w:lsdException w:name="Plain Table 5" w:uiPriority="45"/>
+    <w:lsdException w:name="Grid Table Light" w:uiPriority="40"/>
+    <w:lsdException w:name="Grid Table 1 Light" w:uiPriority="46"/>
+    <w:lsdException w:name="Grid Table 2" w:uiPriority="47"/>
+    <w:lsdException w:name="Grid Table 3" w:uiPriority="48"/>
+    <w:lsdException w:name="Grid Table 4" w:uiPriority="49"/>
+    <w:lsdException w:name="Grid Table 5 Dark" w:uiPriority="50"/>
+    <w:lsdException w:name="Grid Table 6 Colorful" w:uiPriority="51"/>
+    <w:lsdException w:name="Grid Table 7 Colorful" w:uiPriority="52"/>
+    <w:lsdException w:name="Grid Table 1 Light Accent 1" w:uiPriority="46"/>
+    <w:lsdException w:name="Grid Table 2 Accent 1" w:uiPriority="47"/>
+    <w:lsdException w:name="Grid Table 3 Accent 1" w:uiPriority="48"/>
+    <w:lsdException w:name="Grid Table 4 Accent 1" w:uiPriority="49"/>
+    <w:lsdException w:name="Grid Table 5 Dark Accent 1" w:uiPriority="50"/>
+    <w:lsdException w:name="Grid Table 6 Colorful Accent 1" w:uiPriority="51"/>
+    <w:lsdException w:name="Grid Table 7 Colorful Accent 1" w:uiPriority="52"/>
+    <w:lsdException w:name="Grid Table 1 Light Accent 2" w:uiPriority="46"/>
+    <w:lsdException w:name="Grid Table 2 Accent 2" w:uiPriority="47"/>
+    <w:lsdException w:name="Grid Table 3 Accent 2" w:uiPriority="48"/>
+    <w:lsdException w:name="Grid Table 4 Accent 2" w:uiPriority="49"/>
+    <w:lsdException w:name="Grid Table 5 Dark Accent 2" w:uiPriority="50"/>
+    <w:lsdException w:name="Grid Table 6 Colorful Accent 2" w:uiPriority="51"/>
+    <w:lsdException w:name="Grid Table 7 Colorful Accent 2" w:uiPriority="52"/>
+    <w:lsdException w:name="Grid Table 1 Light Accent 3" w:uiPriority="46"/>
+    <w:lsdException w:name="Grid Table 2 Accent 3" w:uiPriority="47"/>
+    <w:lsdException w:name="Grid Table 3 Accent 3" w:uiPriority="48"/>
+    <w:lsdException w:name="Grid Table 4 Accent 3" w:uiPriority="49"/>
+    <w:lsdException w:name="Grid Table 5 Dark Accent 3" w:uiPriority="50"/>
+    <w:lsdException w:name="Grid Table 6 Colorful Accent 3" w:uiPriority="51"/>
+    <w:lsdException w:name="Grid Table 7 Colorful Accent 3" w:uiPriority="52"/>
+    <w:lsdException w:name="Grid Table 1 Light Accent 4" w:uiPriority="46"/>
+    <w:lsdException w:name="Grid Table 2 Accent 4" w:uiPriority="47"/>
+    <w:lsdException w:name="Grid Table 3 Accent 4" w:uiPriority="48"/>
+    <w:lsdException w:name="Grid Table 4 Accent 4" w:uiPriority="49"/>
+    <w:lsdException w:name="Grid Table 5 Dark Accent 4" w:uiPriority="50"/>
+    <w:lsdException w:name="Grid Table 6 Colorful Accent 4" w:uiPriority="51"/>
+    <w:lsdException w:name="Grid Table 7 Colorful Accent 4" w:uiPriority="52"/>
+    <w:lsdException w:name="Grid Table 1 Light Accent 5" w:uiPriority="46"/>
+    <w:lsdException w:name="Grid Table 2 Accent 5" w:uiPriority="47"/>
+    <w:lsdException w:name="Grid Table 3 Accent 5" w:uiPriority="48"/>
+    <w:lsdException w:name="Grid Table 4 Accent 5" w:uiPriority="49"/>
+    <w:lsdException w:name="Grid Table 5 Dark Accent 5" w:uiPriority="50"/>
+    <w:lsdException w:name="Grid Table 6 Colorful Accent 5" w:uiPriority="51"/>
+    <w:lsdException w:name="Grid Table 7 Colorful Accent 5" w:uiPriority="52"/>
+    <w:lsdException w:name="Grid Table 1 Light Accent 6" w:uiPriority="46"/>
+    <w:lsdException w:name="Grid Table 2 Accent 6" w:uiPriority="47"/>
+    <w:lsdException w:name="Grid Table 3 Accent 6" w:uiPriority="48"/>
+    <w:lsdException w:name="Grid Table 4 Accent 6" w:uiPriority="49"/>
+    <w:lsdException w:name="Grid Table 5 Dark Accent 6" w:uiPriority="50"/>
+    <w:lsdException w:name="Grid Table 6 Colorful Accent 6" w:uiPriority="51"/>
+    <w:lsdException w:name="Grid Table 7 Colorful Accent 6" w:uiPriority="52"/>
+    <w:lsdException w:name="List Table 1 Light" w:uiPriority="46"/>
+    <w:lsdException w:name="List Table 2" w:uiPriority="47"/>
+    <w:lsdException w:name="List Table 3" w:uiPriority="48"/>
+    <w:lsdException w:name="List Table 4" w:uiPriority="49"/>
+    <w:lsdException w:name="List Table 5 Dark" w:uiPriority="50"/>
+    <w:lsdException w:name="List Table 6 Colorful" w:uiPriority="51"/>
+    <w:lsdException w:name="List Table 7 Colorful" w:uiPriority="52"/>
+    <w:lsdException w:name="List Table 1 Light Accent 1" w:uiPriority="46"/>
+    <w:lsdException w:name="List Table 2 Accent 1" w:uiPriority="47"/>
+    <w:lsdException w:name="List Table 3 Accent 1" w:uiPriority="48"/>
+    <w:lsdException w:name="List Table 4 Accent 1" w:uiPriority="49"/>
+    <w:lsdException w:name="List Table 5 Dark Accent 1" w:uiPriority="50"/>
+    <w:lsdException w:name="List Table 6 Colorful Accent 1" w:uiPriority="51"/>
+    <w:lsdException w:name="List Table 7 Colorful Accent 1" w:uiPriority="52"/>
+    <w:lsdException w:name="List Table 1 Light Accent 2" w:uiPriority="46"/>
+    <w:lsdException w:name="List Table 2 Accent 2" w:uiPriority="47"/>
+    <w:lsdException w:name="List Table 3 Accent 2" w:uiPriority="48"/>
+    <w:lsdException w:name="List Table 4 Accent 2" w:uiPriority="49"/>
+    <w:lsdException w:name="List Table 5 Dark Accent 2" w:uiPriority="50"/>
+    <w:lsdException w:name="List Table 6 Colorful Accent 2" w:uiPriority="51"/>
+    <w:lsdException w:name="List Table 7 Colorful Accent 2" w:uiPriority="52"/>
+    <w:lsdException w:name="List Table 1 Light Accent 3" w:uiPriority="46"/>
+    <w:lsdException w:name="List Table 2 Accent 3" w:uiPriority="47"/>
+    <w:lsdException w:name="List Table 3 Accent 3" w:uiPriority="48"/>
+    <w:lsdException w:name="List Table 4 Accent 3" w:uiPriority="49"/>
+    <w:lsdException w:name="List Table 5 Dark Accent 3" w:uiPriority="50"/>
+    <w:lsdException w:name="List Table 6 Colorful Accent 3" w:uiPriority="51"/>
+    <w:lsdException w:name="List Table 7 Colorful Accent 3" w:uiPriority="52"/>
+    <w:lsdException w:name="List Table 1 Light Accent 4" w:uiPriority="46"/>
+    <w:lsdException w:name="List Table 2 Accent 4" w:uiPriority="47"/>
+    <w:lsdException w:name="List Table 3 Accent 4" w:uiPriority="48"/>
+    <w:lsdException w:name="List Table 4 Accent 4" w:uiPriority="49"/>
+    <w:lsdException w:name="List Table 5 Dark Accent 4" w:uiPriority="50"/>
+    <w:lsdException w:name="List Table 6 Colorful Accent 4" w:uiPriority="51"/>
+    <w:lsdException w:name="List Table 7 Colorful Accent 4" w:uiPriority="52"/>
+    <w:lsdException w:name="List Table 1 Light Accent 5" w:uiPriority="46"/>
+    <w:lsdException w:name="List Table 2 Accent 5" w:uiPriority="47"/>
+    <w:lsdException w:name="List Table 3 Accent 5" w:uiPriority="48"/>
+    <w:lsdException w:name="List Table 4 Accent 5" w:uiPriority="49"/>
+    <w:lsdException w:name="List Table 5 Dark Accent 5" w:uiPriority="50"/>
+    <w:lsdException w:name="List Table 6 Colorful Accent 5" w:uiPriority="51"/>
+    <w:lsdException w:name="List Table 7 Colorful Accent 5" w:uiPriority="52"/>
+    <w:lsdException w:name="List Table 1 Light Accent 6" w:uiPriority="46"/>
+    <w:lsdException w:name="List Table 2 Accent 6" w:uiPriority="47"/>
+    <w:lsdException w:name="List Table 3 Accent 6" w:uiPriority="48"/>
+    <w:lsdException w:name="List Table 4 Accent 6" w:uiPriority="49"/>
+    <w:lsdException w:name="List Table 5 Dark Accent 6" w:uiPriority="50"/>
+    <w:lsdException w:name="List Table 6 Colorful Accent 6" w:uiPriority="51"/>
+    <w:lsdException w:name="List Table 7 Colorful Accent 6" w:uiPriority="52"/>
   </w:latentStyles>
   <w:style w:type="paragraph" w:default="1" w:styleId="Normal">
     <w:name w:val="Normal"/>
@@ -2125,6 +2297,7 @@
       <w:spacing w:after="0" w:line="240" w:lineRule="auto"/>
     </w:pPr>
     <w:tblPr>
+      <w:tblInd w:w="0" w:type="dxa"/>
       <w:tblBorders>
         <w:top w:val="single" w:sz="4" w:space="0" w:color="auto"/>
         <w:left w:val="single" w:sz="4" w:space="0" w:color="auto"/>
@@ -2133,226 +2306,12 @@
         <w:insideH w:val="single" w:sz="4" w:space="0" w:color="auto"/>
         <w:insideV w:val="single" w:sz="4" w:space="0" w:color="auto"/>
       </w:tblBorders>
-    </w:tblPr>
-  </w:style>
-  <w:style w:type="character" w:styleId="Hyperlink">
-    <w:name w:val="Hyperlink"/>
-    <w:basedOn w:val="Fontepargpadro"/>
-    <w:uiPriority w:val="99"/>
-    <w:unhideWhenUsed/>
-    <w:rsid w:val="002227F3"/>
-    <w:rPr>
-      <w:color w:val="0563C1" w:themeColor="hyperlink"/>
-      <w:u w:val="single"/>
-    </w:rPr>
-  </w:style>
-</w:styles>
-</file>
-
-<file path=word/stylesWithEffects.xml><?xml version="1.0" encoding="utf-8"?>
-<w:styles xmlns:wpc="http://schemas.microsoft.com/office/word/2010/wordprocessingCanvas" xmlns:mc="http://schemas.openxmlformats.org/markup-compatibility/2006" xmlns:o="urn:schemas-microsoft-com:office:office" xmlns:r="http://schemas.openxmlformats.org/officeDocument/2006/relationships" xmlns:m="http://schemas.openxmlformats.org/officeDocument/2006/math" xmlns:v="urn:schemas-microsoft-com:vml" xmlns:wp14="http://schemas.microsoft.com/office/word/2010/wordprocessingDrawing" xmlns:wp="http://schemas.openxmlformats.org/drawingml/2006/wordprocessingDrawing" xmlns:w10="urn:schemas-microsoft-com:office:word" xmlns:w="http://schemas.openxmlformats.org/wordprocessingml/2006/main" xmlns:w14="http://schemas.microsoft.com/office/word/2010/wordml" xmlns:wpg="http://schemas.microsoft.com/office/word/2010/wordprocessingGroup" xmlns:wpi="http://schemas.microsoft.com/office/word/2010/wordprocessingInk" xmlns:wne="http://schemas.microsoft.com/office/word/2006/wordml" xmlns:wps="http://schemas.microsoft.com/office/word/2010/wordprocessingShape" mc:Ignorable="w14 wp14">
-  <w:docDefaults>
-    <w:rPrDefault>
-      <w:rPr>
-        <w:rFonts w:asciiTheme="minorHAnsi" w:eastAsiaTheme="minorHAnsi" w:hAnsiTheme="minorHAnsi" w:cstheme="minorBidi"/>
-        <w:sz w:val="22"/>
-        <w:szCs w:val="22"/>
-        <w:lang w:val="pt-BR" w:eastAsia="en-US" w:bidi="ar-SA"/>
-      </w:rPr>
-    </w:rPrDefault>
-    <w:pPrDefault>
-      <w:pPr>
-        <w:spacing w:after="160" w:line="259" w:lineRule="auto"/>
-      </w:pPr>
-    </w:pPrDefault>
-  </w:docDefaults>
-  <w:latentStyles w:defLockedState="0" w:defUIPriority="99" w:defSemiHidden="1" w:defUnhideWhenUsed="1" w:defQFormat="0" w:count="267">
-    <w:lsdException w:name="Normal" w:semiHidden="0" w:uiPriority="0" w:unhideWhenUsed="0" w:qFormat="1"/>
-    <w:lsdException w:name="heading 1" w:semiHidden="0" w:uiPriority="9" w:unhideWhenUsed="0" w:qFormat="1"/>
-    <w:lsdException w:name="heading 2" w:uiPriority="9" w:qFormat="1"/>
-    <w:lsdException w:name="heading 3" w:uiPriority="9" w:qFormat="1"/>
-    <w:lsdException w:name="heading 4" w:uiPriority="9" w:qFormat="1"/>
-    <w:lsdException w:name="heading 5" w:uiPriority="9" w:qFormat="1"/>
-    <w:lsdException w:name="heading 6" w:uiPriority="9" w:qFormat="1"/>
-    <w:lsdException w:name="heading 7" w:uiPriority="9" w:qFormat="1"/>
-    <w:lsdException w:name="heading 8" w:uiPriority="9" w:qFormat="1"/>
-    <w:lsdException w:name="heading 9" w:uiPriority="9" w:qFormat="1"/>
-    <w:lsdException w:name="toc 1" w:uiPriority="39"/>
-    <w:lsdException w:name="toc 2" w:uiPriority="39"/>
-    <w:lsdException w:name="toc 3" w:uiPriority="39"/>
-    <w:lsdException w:name="toc 4" w:uiPriority="39"/>
-    <w:lsdException w:name="toc 5" w:uiPriority="39"/>
-    <w:lsdException w:name="toc 6" w:uiPriority="39"/>
-    <w:lsdException w:name="toc 7" w:uiPriority="39"/>
-    <w:lsdException w:name="toc 8" w:uiPriority="39"/>
-    <w:lsdException w:name="toc 9" w:uiPriority="39"/>
-    <w:lsdException w:name="caption" w:uiPriority="35" w:qFormat="1"/>
-    <w:lsdException w:name="Title" w:semiHidden="0" w:uiPriority="10" w:unhideWhenUsed="0" w:qFormat="1"/>
-    <w:lsdException w:name="Default Paragraph Font" w:uiPriority="1"/>
-    <w:lsdException w:name="Subtitle" w:semiHidden="0" w:uiPriority="11" w:unhideWhenUsed="0" w:qFormat="1"/>
-    <w:lsdException w:name="Strong" w:semiHidden="0" w:uiPriority="22" w:unhideWhenUsed="0" w:qFormat="1"/>
-    <w:lsdException w:name="Emphasis" w:semiHidden="0" w:uiPriority="20" w:unhideWhenUsed="0" w:qFormat="1"/>
-    <w:lsdException w:name="Table Grid" w:semiHidden="0" w:uiPriority="39" w:unhideWhenUsed="0"/>
-    <w:lsdException w:name="Placeholder Text" w:unhideWhenUsed="0"/>
-    <w:lsdException w:name="No Spacing" w:semiHidden="0" w:uiPriority="1" w:unhideWhenUsed="0" w:qFormat="1"/>
-    <w:lsdException w:name="Light Shading" w:semiHidden="0" w:uiPriority="60" w:unhideWhenUsed="0"/>
-    <w:lsdException w:name="Light List" w:semiHidden="0" w:uiPriority="61" w:unhideWhenUsed="0"/>
-    <w:lsdException w:name="Light Grid" w:semiHidden="0" w:uiPriority="62" w:unhideWhenUsed="0"/>
-    <w:lsdException w:name="Medium Shading 1" w:semiHidden="0" w:uiPriority="63" w:unhideWhenUsed="0"/>
-    <w:lsdException w:name="Medium Shading 2" w:semiHidden="0" w:uiPriority="64" w:unhideWhenUsed="0"/>
-    <w:lsdException w:name="Medium List 1" w:semiHidden="0" w:uiPriority="65" w:unhideWhenUsed="0"/>
-    <w:lsdException w:name="Medium List 2" w:semiHidden="0" w:uiPriority="66" w:unhideWhenUsed="0"/>
-    <w:lsdException w:name="Medium Grid 1" w:semiHidden="0" w:uiPriority="67" w:unhideWhenUsed="0"/>
-    <w:lsdException w:name="Medium Grid 2" w:semiHidden="0" w:uiPriority="68" w:unhideWhenUsed="0"/>
-    <w:lsdException w:name="Medium Grid 3" w:semiHidden="0" w:uiPriority="69" w:unhideWhenUsed="0"/>
-    <w:lsdException w:name="Dark List" w:semiHidden="0" w:uiPriority="70" w:unhideWhenUsed="0"/>
-    <w:lsdException w:name="Colorful Shading" w:semiHidden="0" w:uiPriority="71" w:unhideWhenUsed="0"/>
-    <w:lsdException w:name="Colorful List" w:semiHidden="0" w:uiPriority="72" w:unhideWhenUsed="0"/>
-    <w:lsdException w:name="Colorful Grid" w:semiHidden="0" w:uiPriority="73" w:unhideWhenUsed="0"/>
-    <w:lsdException w:name="Light Shading Accent 1" w:semiHidden="0" w:uiPriority="60" w:unhideWhenUsed="0"/>
-    <w:lsdException w:name="Light List Accent 1" w:semiHidden="0" w:uiPriority="61" w:unhideWhenUsed="0"/>
-    <w:lsdException w:name="Light Grid Accent 1" w:semiHidden="0" w:uiPriority="62" w:unhideWhenUsed="0"/>
-    <w:lsdException w:name="Medium Shading 1 Accent 1" w:semiHidden="0" w:uiPriority="63" w:unhideWhenUsed="0"/>
-    <w:lsdException w:name="Medium Shading 2 Accent 1" w:semiHidden="0" w:uiPriority="64" w:unhideWhenUsed="0"/>
-    <w:lsdException w:name="Medium List 1 Accent 1" w:semiHidden="0" w:uiPriority="65" w:unhideWhenUsed="0"/>
-    <w:lsdException w:name="Revision" w:unhideWhenUsed="0"/>
-    <w:lsdException w:name="List Paragraph" w:semiHidden="0" w:uiPriority="34" w:unhideWhenUsed="0" w:qFormat="1"/>
-    <w:lsdException w:name="Quote" w:semiHidden="0" w:uiPriority="29" w:unhideWhenUsed="0" w:qFormat="1"/>
-    <w:lsdException w:name="Intense Quote" w:semiHidden="0" w:uiPriority="30" w:unhideWhenUsed="0" w:qFormat="1"/>
-    <w:lsdException w:name="Medium List 2 Accent 1" w:semiHidden="0" w:uiPriority="66" w:unhideWhenUsed="0"/>
-    <w:lsdException w:name="Medium Grid 1 Accent 1" w:semiHidden="0" w:uiPriority="67" w:unhideWhenUsed="0"/>
-    <w:lsdException w:name="Medium Grid 2 Accent 1" w:semiHidden="0" w:uiPriority="68" w:unhideWhenUsed="0"/>
-    <w:lsdException w:name="Medium Grid 3 Accent 1" w:semiHidden="0" w:uiPriority="69" w:unhideWhenUsed="0"/>
-    <w:lsdException w:name="Dark List Accent 1" w:semiHidden="0" w:uiPriority="70" w:unhideWhenUsed="0"/>
-    <w:lsdException w:name="Colorful Shading Accent 1" w:semiHidden="0" w:uiPriority="71" w:unhideWhenUsed="0"/>
-    <w:lsdException w:name="Colorful List Accent 1" w:semiHidden="0" w:uiPriority="72" w:unhideWhenUsed="0"/>
-    <w:lsdException w:name="Colorful Grid Accent 1" w:semiHidden="0" w:uiPriority="73" w:unhideWhenUsed="0"/>
-    <w:lsdException w:name="Light Shading Accent 2" w:semiHidden="0" w:uiPriority="60" w:unhideWhenUsed="0"/>
-    <w:lsdException w:name="Light List Accent 2" w:semiHidden="0" w:uiPriority="61" w:unhideWhenUsed="0"/>
-    <w:lsdException w:name="Light Grid Accent 2" w:semiHidden="0" w:uiPriority="62" w:unhideWhenUsed="0"/>
-    <w:lsdException w:name="Medium Shading 1 Accent 2" w:semiHidden="0" w:uiPriority="63" w:unhideWhenUsed="0"/>
-    <w:lsdException w:name="Medium Shading 2 Accent 2" w:semiHidden="0" w:uiPriority="64" w:unhideWhenUsed="0"/>
-    <w:lsdException w:name="Medium List 1 Accent 2" w:semiHidden="0" w:uiPriority="65" w:unhideWhenUsed="0"/>
-    <w:lsdException w:name="Medium List 2 Accent 2" w:semiHidden="0" w:uiPriority="66" w:unhideWhenUsed="0"/>
-    <w:lsdException w:name="Medium Grid 1 Accent 2" w:semiHidden="0" w:uiPriority="67" w:unhideWhenUsed="0"/>
-    <w:lsdException w:name="Medium Grid 2 Accent 2" w:semiHidden="0" w:uiPriority="68" w:unhideWhenUsed="0"/>
-    <w:lsdException w:name="Medium Grid 3 Accent 2" w:semiHidden="0" w:uiPriority="69" w:unhideWhenUsed="0"/>
-    <w:lsdException w:name="Dark List Accent 2" w:semiHidden="0" w:uiPriority="70" w:unhideWhenUsed="0"/>
-    <w:lsdException w:name="Colorful Shading Accent 2" w:semiHidden="0" w:uiPriority="71" w:unhideWhenUsed="0"/>
-    <w:lsdException w:name="Colorful List Accent 2" w:semiHidden="0" w:uiPriority="72" w:unhideWhenUsed="0"/>
-    <w:lsdException w:name="Colorful Grid Accent 2" w:semiHidden="0" w:uiPriority="73" w:unhideWhenUsed="0"/>
-    <w:lsdException w:name="Light Shading Accent 3" w:semiHidden="0" w:uiPriority="60" w:unhideWhenUsed="0"/>
-    <w:lsdException w:name="Light List Accent 3" w:semiHidden="0" w:uiPriority="61" w:unhideWhenUsed="0"/>
-    <w:lsdException w:name="Light Grid Accent 3" w:semiHidden="0" w:uiPriority="62" w:unhideWhenUsed="0"/>
-    <w:lsdException w:name="Medium Shading 1 Accent 3" w:semiHidden="0" w:uiPriority="63" w:unhideWhenUsed="0"/>
-    <w:lsdException w:name="Medium Shading 2 Accent 3" w:semiHidden="0" w:uiPriority="64" w:unhideWhenUsed="0"/>
-    <w:lsdException w:name="Medium List 1 Accent 3" w:semiHidden="0" w:uiPriority="65" w:unhideWhenUsed="0"/>
-    <w:lsdException w:name="Medium List 2 Accent 3" w:semiHidden="0" w:uiPriority="66" w:unhideWhenUsed="0"/>
-    <w:lsdException w:name="Medium Grid 1 Accent 3" w:semiHidden="0" w:uiPriority="67" w:unhideWhenUsed="0"/>
-    <w:lsdException w:name="Medium Grid 2 Accent 3" w:semiHidden="0" w:uiPriority="68" w:unhideWhenUsed="0"/>
-    <w:lsdException w:name="Medium Grid 3 Accent 3" w:semiHidden="0" w:uiPriority="69" w:unhideWhenUsed="0"/>
-    <w:lsdException w:name="Dark List Accent 3" w:semiHidden="0" w:uiPriority="70" w:unhideWhenUsed="0"/>
-    <w:lsdException w:name="Colorful Shading Accent 3" w:semiHidden="0" w:uiPriority="71" w:unhideWhenUsed="0"/>
-    <w:lsdException w:name="Colorful List Accent 3" w:semiHidden="0" w:uiPriority="72" w:unhideWhenUsed="0"/>
-    <w:lsdException w:name="Colorful Grid Accent 3" w:semiHidden="0" w:uiPriority="73" w:unhideWhenUsed="0"/>
-    <w:lsdException w:name="Light Shading Accent 4" w:semiHidden="0" w:uiPriority="60" w:unhideWhenUsed="0"/>
-    <w:lsdException w:name="Light List Accent 4" w:semiHidden="0" w:uiPriority="61" w:unhideWhenUsed="0"/>
-    <w:lsdException w:name="Light Grid Accent 4" w:semiHidden="0" w:uiPriority="62" w:unhideWhenUsed="0"/>
-    <w:lsdException w:name="Medium Shading 1 Accent 4" w:semiHidden="0" w:uiPriority="63" w:unhideWhenUsed="0"/>
-    <w:lsdException w:name="Medium Shading 2 Accent 4" w:semiHidden="0" w:uiPriority="64" w:unhideWhenUsed="0"/>
-    <w:lsdException w:name="Medium List 1 Accent 4" w:semiHidden="0" w:uiPriority="65" w:unhideWhenUsed="0"/>
-    <w:lsdException w:name="Medium List 2 Accent 4" w:semiHidden="0" w:uiPriority="66" w:unhideWhenUsed="0"/>
-    <w:lsdException w:name="Medium Grid 1 Accent 4" w:semiHidden="0" w:uiPriority="67" w:unhideWhenUsed="0"/>
-    <w:lsdException w:name="Medium Grid 2 Accent 4" w:semiHidden="0" w:uiPriority="68" w:unhideWhenUsed="0"/>
-    <w:lsdException w:name="Medium Grid 3 Accent 4" w:semiHidden="0" w:uiPriority="69" w:unhideWhenUsed="0"/>
-    <w:lsdException w:name="Dark List Accent 4" w:semiHidden="0" w:uiPriority="70" w:unhideWhenUsed="0"/>
-    <w:lsdException w:name="Colorful Shading Accent 4" w:semiHidden="0" w:uiPriority="71" w:unhideWhenUsed="0"/>
-    <w:lsdException w:name="Colorful List Accent 4" w:semiHidden="0" w:uiPriority="72" w:unhideWhenUsed="0"/>
-    <w:lsdException w:name="Colorful Grid Accent 4" w:semiHidden="0" w:uiPriority="73" w:unhideWhenUsed="0"/>
-    <w:lsdException w:name="Light Shading Accent 5" w:semiHidden="0" w:uiPriority="60" w:unhideWhenUsed="0"/>
-    <w:lsdException w:name="Light List Accent 5" w:semiHidden="0" w:uiPriority="61" w:unhideWhenUsed="0"/>
-    <w:lsdException w:name="Light Grid Accent 5" w:semiHidden="0" w:uiPriority="62" w:unhideWhenUsed="0"/>
-    <w:lsdException w:name="Medium Shading 1 Accent 5" w:semiHidden="0" w:uiPriority="63" w:unhideWhenUsed="0"/>
-    <w:lsdException w:name="Medium Shading 2 Accent 5" w:semiHidden="0" w:uiPriority="64" w:unhideWhenUsed="0"/>
-    <w:lsdException w:name="Medium List 1 Accent 5" w:semiHidden="0" w:uiPriority="65" w:unhideWhenUsed="0"/>
-    <w:lsdException w:name="Medium List 2 Accent 5" w:semiHidden="0" w:uiPriority="66" w:unhideWhenUsed="0"/>
-    <w:lsdException w:name="Medium Grid 1 Accent 5" w:semiHidden="0" w:uiPriority="67" w:unhideWhenUsed="0"/>
-    <w:lsdException w:name="Medium Grid 2 Accent 5" w:semiHidden="0" w:uiPriority="68" w:unhideWhenUsed="0"/>
-    <w:lsdException w:name="Medium Grid 3 Accent 5" w:semiHidden="0" w:uiPriority="69" w:unhideWhenUsed="0"/>
-    <w:lsdException w:name="Dark List Accent 5" w:semiHidden="0" w:uiPriority="70" w:unhideWhenUsed="0"/>
-    <w:lsdException w:name="Colorful Shading Accent 5" w:semiHidden="0" w:uiPriority="71" w:unhideWhenUsed="0"/>
-    <w:lsdException w:name="Colorful List Accent 5" w:semiHidden="0" w:uiPriority="72" w:unhideWhenUsed="0"/>
-    <w:lsdException w:name="Colorful Grid Accent 5" w:semiHidden="0" w:uiPriority="73" w:unhideWhenUsed="0"/>
-    <w:lsdException w:name="Light Shading Accent 6" w:semiHidden="0" w:uiPriority="60" w:unhideWhenUsed="0"/>
-    <w:lsdException w:name="Light List Accent 6" w:semiHidden="0" w:uiPriority="61" w:unhideWhenUsed="0"/>
-    <w:lsdException w:name="Light Grid Accent 6" w:semiHidden="0" w:uiPriority="62" w:unhideWhenUsed="0"/>
-    <w:lsdException w:name="Medium Shading 1 Accent 6" w:semiHidden="0" w:uiPriority="63" w:unhideWhenUsed="0"/>
-    <w:lsdException w:name="Medium Shading 2 Accent 6" w:semiHidden="0" w:uiPriority="64" w:unhideWhenUsed="0"/>
-    <w:lsdException w:name="Medium List 1 Accent 6" w:semiHidden="0" w:uiPriority="65" w:unhideWhenUsed="0"/>
-    <w:lsdException w:name="Medium List 2 Accent 6" w:semiHidden="0" w:uiPriority="66" w:unhideWhenUsed="0"/>
-    <w:lsdException w:name="Medium Grid 1 Accent 6" w:semiHidden="0" w:uiPriority="67" w:unhideWhenUsed="0"/>
-    <w:lsdException w:name="Medium Grid 2 Accent 6" w:semiHidden="0" w:uiPriority="68" w:unhideWhenUsed="0"/>
-    <w:lsdException w:name="Medium Grid 3 Accent 6" w:semiHidden="0" w:uiPriority="69" w:unhideWhenUsed="0"/>
-    <w:lsdException w:name="Dark List Accent 6" w:semiHidden="0" w:uiPriority="70" w:unhideWhenUsed="0"/>
-    <w:lsdException w:name="Colorful Shading Accent 6" w:semiHidden="0" w:uiPriority="71" w:unhideWhenUsed="0"/>
-    <w:lsdException w:name="Colorful List Accent 6" w:semiHidden="0" w:uiPriority="72" w:unhideWhenUsed="0"/>
-    <w:lsdException w:name="Colorful Grid Accent 6" w:semiHidden="0" w:uiPriority="73" w:unhideWhenUsed="0"/>
-    <w:lsdException w:name="Subtle Emphasis" w:semiHidden="0" w:uiPriority="19" w:unhideWhenUsed="0" w:qFormat="1"/>
-    <w:lsdException w:name="Intense Emphasis" w:semiHidden="0" w:uiPriority="21" w:unhideWhenUsed="0" w:qFormat="1"/>
-    <w:lsdException w:name="Subtle Reference" w:semiHidden="0" w:uiPriority="31" w:unhideWhenUsed="0" w:qFormat="1"/>
-    <w:lsdException w:name="Intense Reference" w:semiHidden="0" w:uiPriority="32" w:unhideWhenUsed="0" w:qFormat="1"/>
-    <w:lsdException w:name="Book Title" w:semiHidden="0" w:uiPriority="33" w:unhideWhenUsed="0" w:qFormat="1"/>
-    <w:lsdException w:name="Bibliography" w:uiPriority="37"/>
-    <w:lsdException w:name="TOC Heading" w:uiPriority="39" w:qFormat="1"/>
-  </w:latentStyles>
-  <w:style w:type="paragraph" w:default="1" w:styleId="Normal">
-    <w:name w:val="Normal"/>
-    <w:qFormat/>
-  </w:style>
-  <w:style w:type="character" w:default="1" w:styleId="Fontepargpadro">
-    <w:name w:val="Default Paragraph Font"/>
-    <w:uiPriority w:val="1"/>
-    <w:semiHidden/>
-    <w:unhideWhenUsed/>
-  </w:style>
-  <w:style w:type="table" w:default="1" w:styleId="Tabelanormal">
-    <w:name w:val="Normal Table"/>
-    <w:uiPriority w:val="99"/>
-    <w:semiHidden/>
-    <w:unhideWhenUsed/>
-    <w:tblPr>
-      <w:tblInd w:w="0" w:type="dxa"/>
       <w:tblCellMar>
         <w:top w:w="0" w:type="dxa"/>
         <w:left w:w="108" w:type="dxa"/>
         <w:bottom w:w="0" w:type="dxa"/>
         <w:right w:w="108" w:type="dxa"/>
       </w:tblCellMar>
-    </w:tblPr>
-  </w:style>
-  <w:style w:type="numbering" w:default="1" w:styleId="Semlista">
-    <w:name w:val="No List"/>
-    <w:uiPriority w:val="99"/>
-    <w:semiHidden/>
-    <w:unhideWhenUsed/>
-  </w:style>
-  <w:style w:type="table" w:styleId="Tabelacomgrade">
-    <w:name w:val="Table Grid"/>
-    <w:basedOn w:val="Tabelanormal"/>
-    <w:uiPriority w:val="39"/>
-    <w:rsid w:val="002227F3"/>
-    <w:pPr>
-      <w:spacing w:after="0" w:line="240" w:lineRule="auto"/>
-    </w:pPr>
-    <w:tblPr>
-      <w:tblBorders>
-        <w:top w:val="single" w:sz="4" w:space="0" w:color="auto"/>
-        <w:left w:val="single" w:sz="4" w:space="0" w:color="auto"/>
-        <w:bottom w:val="single" w:sz="4" w:space="0" w:color="auto"/>
-        <w:right w:val="single" w:sz="4" w:space="0" w:color="auto"/>
-        <w:insideH w:val="single" w:sz="4" w:space="0" w:color="auto"/>
-        <w:insideV w:val="single" w:sz="4" w:space="0" w:color="auto"/>
-      </w:tblBorders>
     </w:tblPr>
   </w:style>
   <w:style w:type="character" w:styleId="Hyperlink">
@@ -2624,7 +2583,7 @@
   <a:extraClrSchemeLst/>
   <a:extLst>
     <a:ext uri="{05A4C25C-085E-4340-85A3-A5531E510DB2}">
-      <thm15:themeFamily xmlns:thm15="http://schemas.microsoft.com/office/thememl/2012/main" xmlns="" name="Office Theme" id="{62F939B6-93AF-4DB8-9C6B-D6C7DFDC589F}" vid="{4A3C46E8-61CC-4603-A589-7422A47A8E4A}"/>
+      <thm15:themeFamily xmlns:thm15="http://schemas.microsoft.com/office/thememl/2012/main" name="Office Theme" id="{62F939B6-93AF-4DB8-9C6B-D6C7DFDC589F}" vid="{4A3C46E8-61CC-4603-A589-7422A47A8E4A}"/>
     </a:ext>
   </a:extLst>
 </a:theme>

</xml_diff>